<commit_message>
added title and 'docs'
</commit_message>
<xml_diff>
--- a/AntrianInternalRestoran.docx
+++ b/AntrianInternalRestoran.docx
@@ -1,6 +1,6 @@
 
 <file path=word/document.xml><?xml version="1.0" encoding="utf-8"?>
-<w:document xmlns:wpc="http://schemas.microsoft.com/office/word/2010/wordprocessingCanvas" xmlns:cx="http://schemas.microsoft.com/office/drawing/2014/chartex" xmlns:cx1="http://schemas.microsoft.com/office/drawing/2015/9/8/chartex" xmlns:cx2="http://schemas.microsoft.com/office/drawing/2015/10/21/chartex" xmlns:cx3="http://schemas.microsoft.com/office/drawing/2016/5/9/chartex" xmlns:cx4="http://schemas.microsoft.com/office/drawing/2016/5/10/chartex" xmlns:cx5="http://schemas.microsoft.com/office/drawing/2016/5/11/chartex" xmlns:cx6="http://schemas.microsoft.com/office/drawing/2016/5/12/chartex" xmlns:cx7="http://schemas.microsoft.com/office/drawing/2016/5/13/chartex" xmlns:cx8="http://schemas.microsoft.com/office/drawing/2016/5/14/chartex" xmlns:mc="http://schemas.openxmlformats.org/markup-compatibility/2006" xmlns:aink="http://schemas.microsoft.com/office/drawing/2016/ink" xmlns:am3d="http://schemas.microsoft.com/office/drawing/2017/model3d" xmlns:o="urn:schemas-microsoft-com:office:office" xmlns:r="http://schemas.openxmlformats.org/officeDocument/2006/relationships" xmlns:m="http://schemas.openxmlformats.org/officeDocument/2006/math" xmlns:v="urn:schemas-microsoft-com:vml" xmlns:wp14="http://schemas.microsoft.com/office/word/2010/wordprocessingDrawing" xmlns:wp="http://schemas.openxmlformats.org/drawingml/2006/wordprocessingDrawing" xmlns:w10="urn:schemas-microsoft-com:office:word" xmlns:w="http://schemas.openxmlformats.org/wordprocessingml/2006/main" xmlns:w14="http://schemas.microsoft.com/office/word/2010/wordml" xmlns:w15="http://schemas.microsoft.com/office/word/2012/wordml" xmlns:w16cex="http://schemas.microsoft.com/office/word/2018/wordml/cex" xmlns:w16cid="http://schemas.microsoft.com/office/word/2016/wordml/cid" xmlns:w16="http://schemas.microsoft.com/office/word/2018/wordml" xmlns:w16sdtdh="http://schemas.microsoft.com/office/word/2020/wordml/sdtdatahash" xmlns:w16se="http://schemas.microsoft.com/office/word/2015/wordml/symex" xmlns:wpg="http://schemas.microsoft.com/office/word/2010/wordprocessingGroup" xmlns:wpi="http://schemas.microsoft.com/office/word/2010/wordprocessingInk" xmlns:wne="http://schemas.microsoft.com/office/word/2006/wordml" xmlns:wps="http://schemas.microsoft.com/office/word/2010/wordprocessingShape" mc:Ignorable="w14 w15 w16se w16cid w16 w16cex w16sdtdh wp14">
+<w:document xmlns:wpc="http://schemas.microsoft.com/office/word/2010/wordprocessingCanvas" xmlns:mc="http://schemas.openxmlformats.org/markup-compatibility/2006" xmlns:o="urn:schemas-microsoft-com:office:office" xmlns:r="http://schemas.openxmlformats.org/officeDocument/2006/relationships" xmlns:m="http://schemas.openxmlformats.org/officeDocument/2006/math" xmlns:v="urn:schemas-microsoft-com:vml" xmlns:wp14="http://schemas.microsoft.com/office/word/2010/wordprocessingDrawing" xmlns:wp="http://schemas.openxmlformats.org/drawingml/2006/wordprocessingDrawing" xmlns:w10="urn:schemas-microsoft-com:office:word" xmlns:w="http://schemas.openxmlformats.org/wordprocessingml/2006/main" xmlns:w14="http://schemas.microsoft.com/office/word/2010/wordml" xmlns:w15="http://schemas.microsoft.com/office/word/2012/wordml" xmlns:wpg="http://schemas.microsoft.com/office/word/2010/wordprocessingGroup" xmlns:wpi="http://schemas.microsoft.com/office/word/2010/wordprocessingInk" xmlns:wne="http://schemas.microsoft.com/office/word/2006/wordml" xmlns:wps="http://schemas.microsoft.com/office/word/2010/wordprocessingShape" mc:Ignorable="w14 w15 wp14">
   <w:body>
     <w:p>
       <w:pPr>
@@ -304,7 +304,7 @@
               </wp:anchor>
             </w:drawing>
           </mc:Choice>
-          <mc:Fallback>
+          <mc:Fallback xmlns:cx="http://schemas.microsoft.com/office/drawing/2014/chartex" xmlns:cx1="http://schemas.microsoft.com/office/drawing/2015/9/8/chartex" xmlns:cx2="http://schemas.microsoft.com/office/drawing/2015/10/21/chartex" xmlns:cx3="http://schemas.microsoft.com/office/drawing/2016/5/9/chartex" xmlns:cx4="http://schemas.microsoft.com/office/drawing/2016/5/10/chartex" xmlns:cx5="http://schemas.microsoft.com/office/drawing/2016/5/11/chartex" xmlns:cx6="http://schemas.microsoft.com/office/drawing/2016/5/12/chartex" xmlns:cx7="http://schemas.microsoft.com/office/drawing/2016/5/13/chartex" xmlns:cx8="http://schemas.microsoft.com/office/drawing/2016/5/14/chartex" xmlns:aink="http://schemas.microsoft.com/office/drawing/2016/ink" xmlns:am3d="http://schemas.microsoft.com/office/drawing/2017/model3d" xmlns:w16cex="http://schemas.microsoft.com/office/word/2018/wordml/cex" xmlns:w16cid="http://schemas.microsoft.com/office/word/2016/wordml/cid" xmlns:w16="http://schemas.microsoft.com/office/word/2018/wordml" xmlns:w16sdtdh="http://schemas.microsoft.com/office/word/2020/wordml/sdtdatahash" xmlns:w16se="http://schemas.microsoft.com/office/word/2015/wordml/symex">
             <w:pict>
               <v:shapetype w14:anchorId="26E12EB4" id="_x0000_t202" coordsize="21600,21600" o:spt="202" path="m,l,21600r21600,l21600,xe">
                 <v:stroke joinstyle="miter"/>
@@ -399,7 +399,7 @@
                                     </pic:cNvPicPr>
                                   </pic:nvPicPr>
                                   <pic:blipFill>
-                                    <a:blip r:embed="rId8">
+                                    <a:blip r:embed="rId9">
                                       <a:extLst>
                                         <a:ext uri="{28A0092B-C50C-407E-A947-70E740481C1C}">
                                           <a14:useLocalDpi xmlns:a14="http://schemas.microsoft.com/office/drawing/2010/main" val="0"/>
@@ -5586,20 +5586,7 @@
     </w:p>
     <w:p>
       <w:pPr>
-        <w:pStyle w:val="ListParagraph"/>
-        <w:ind w:left="1224"/>
-        <w:rPr>
-          <w:rFonts w:cs="Times New Roman"/>
-          <w:b/>
-          <w:bCs/>
-          <w:sz w:val="28"/>
-        </w:rPr>
-      </w:pPr>
-    </w:p>
-    <w:p>
-      <w:pPr>
-        <w:pStyle w:val="ListParagraph"/>
-        <w:ind w:left="1224"/>
+        <w:ind w:left="0" w:firstLine="0"/>
         <w:rPr>
           <w:rFonts w:cs="Times New Roman"/>
           <w:b/>
@@ -5743,35 +5730,41 @@
           <w:ilvl w:val="3"/>
           <w:numId w:val="29"/>
         </w:numPr>
-        <w:rPr>
-          <w:rFonts w:cs="Times New Roman"/>
-          <w:b/>
-          <w:bCs/>
-          <w:sz w:val="28"/>
-        </w:rPr>
-      </w:pPr>
-      <w:r>
-        <w:rPr>
-          <w:rFonts w:cs="Times New Roman"/>
-          <w:b/>
-          <w:bCs/>
-          <w:sz w:val="28"/>
-        </w:rPr>
-        <w:t>Flowchart Sistem</w:t>
-      </w:r>
-    </w:p>
-    <w:p>
-      <w:pPr>
-        <w:pStyle w:val="ListParagraph"/>
-        <w:ind w:left="-851"/>
-        <w:rPr>
-          <w:rFonts w:cs="Times New Roman"/>
-          <w:bCs/>
-          <w:sz w:val="28"/>
-        </w:rPr>
-      </w:pPr>
-      <w:r>
-        <w:object w:dxaOrig="14296" w:dyaOrig="15856" w14:anchorId="2983A764">
+        <w:spacing w:line="360" w:lineRule="auto"/>
+        <w:ind w:left="0" w:firstLine="0"/>
+        <w:rPr>
+          <w:rFonts w:cs="Times New Roman"/>
+          <w:b/>
+          <w:bCs/>
+          <w:sz w:val="28"/>
+        </w:rPr>
+      </w:pPr>
+      <w:r>
+        <w:rPr>
+          <w:rFonts w:cs="Times New Roman"/>
+          <w:b/>
+          <w:bCs/>
+          <w:sz w:val="28"/>
+        </w:rPr>
+        <w:t>Flowchart Sist</w:t>
+      </w:r>
+      <w:r>
+        <w:rPr>
+          <w:rFonts w:cs="Times New Roman"/>
+          <w:b/>
+          <w:bCs/>
+          <w:sz w:val="28"/>
+        </w:rPr>
+        <w:t>em</w:t>
+      </w:r>
+      <w:r>
+        <w:rPr>
+          <w:rFonts w:cs="Times New Roman"/>
+          <w:b/>
+          <w:bCs/>
+          <w:sz w:val="28"/>
+        </w:rPr>
+        <w:object w:dxaOrig="11970" w:dyaOrig="15931" w14:anchorId="7032ED92">
           <v:shapetype id="_x0000_t75" coordsize="21600,21600" o:spt="75" o:preferrelative="t" path="m@4@5l@4@11@9@11@9@5xe" filled="f" stroked="f">
             <v:stroke joinstyle="miter"/>
             <v:formulas>
@@ -5791,45 +5784,12 @@
             <v:path o:extrusionok="f" gradientshapeok="t" o:connecttype="rect"/>
             <o:lock v:ext="edit" aspectratio="t"/>
           </v:shapetype>
-          <v:shape id="_x0000_i1025" type="#_x0000_t75" style="width:483.9pt;height:537.5pt" o:ole="">
-            <v:imagedata r:id="rId9" o:title=""/>
+          <v:shape id="_x0000_i1025" type="#_x0000_t75" style="width:451.45pt;height:569.2pt" o:ole="">
+            <v:imagedata r:id="rId10" o:title=""/>
           </v:shape>
-          <o:OLEObject Type="Embed" ProgID="Visio.Drawing.15" ShapeID="_x0000_i1025" DrawAspect="Content" ObjectID="_1697956332" r:id="rId10"/>
+          <o:OLEObject Type="Embed" ProgID="Visio.Drawing.15" ShapeID="_x0000_i1025" DrawAspect="Content" ObjectID="_1697991713" r:id="rId11"/>
         </w:object>
       </w:r>
-    </w:p>
-    <w:p>
-      <w:pPr>
-        <w:pStyle w:val="ListParagraph"/>
-        <w:ind w:left="-142"/>
-        <w:rPr>
-          <w:rFonts w:cs="Times New Roman"/>
-          <w:bCs/>
-          <w:sz w:val="28"/>
-        </w:rPr>
-      </w:pPr>
-    </w:p>
-    <w:p>
-      <w:pPr>
-        <w:pStyle w:val="ListParagraph"/>
-        <w:ind w:left="-142"/>
-        <w:rPr>
-          <w:rFonts w:cs="Times New Roman"/>
-          <w:bCs/>
-          <w:sz w:val="28"/>
-        </w:rPr>
-      </w:pPr>
-    </w:p>
-    <w:p>
-      <w:pPr>
-        <w:pStyle w:val="ListParagraph"/>
-        <w:ind w:left="-142"/>
-        <w:rPr>
-          <w:rFonts w:cs="Times New Roman"/>
-          <w:bCs/>
-          <w:sz w:val="28"/>
-        </w:rPr>
-      </w:pPr>
     </w:p>
     <w:p>
       <w:pPr>
@@ -5850,6 +5810,7 @@
           <w:b/>
           <w:sz w:val="28"/>
         </w:rPr>
+        <w:lastRenderedPageBreak/>
         <w:t>Tools Programming</w:t>
       </w:r>
     </w:p>
@@ -6575,6 +6536,7 @@
         </w:rPr>
       </w:pPr>
     </w:p>
+    <w:bookmarkStart w:id="0" w:name="_GoBack"/>
     <w:p>
       <w:pPr>
         <w:pStyle w:val="ListParagraph"/>
@@ -6588,12 +6550,13 @@
           <w:rFonts w:cs="Times New Roman"/>
         </w:rPr>
         <w:object w:dxaOrig="7830" w:dyaOrig="5115" w14:anchorId="775178FD">
-          <v:shape id="_x0000_i1026" type="#_x0000_t75" style="width:391.5pt;height:255.25pt" o:ole="">
-            <v:imagedata r:id="rId11" o:title=""/>
+          <v:shape id="_x0000_i1026" type="#_x0000_t75" style="width:391.15pt;height:254.9pt" o:ole="">
+            <v:imagedata r:id="rId12" o:title=""/>
           </v:shape>
-          <o:OLEObject Type="Embed" ProgID="Visio.Drawing.15" ShapeID="_x0000_i1026" DrawAspect="Content" ObjectID="_1697956333" r:id="rId12"/>
+          <o:OLEObject Type="Embed" ProgID="Visio.Drawing.15" ShapeID="_x0000_i1026" DrawAspect="Content" ObjectID="_1697991714" r:id="rId13"/>
         </w:object>
       </w:r>
+      <w:bookmarkEnd w:id="0"/>
     </w:p>
     <w:p>
       <w:pPr>
@@ -6656,11 +6619,11 @@
           <w:bCs/>
           <w:sz w:val="28"/>
         </w:rPr>
-        <w:object w:dxaOrig="6976" w:dyaOrig="2791" w14:anchorId="6A54D2EA">
-          <v:shape id="_x0000_i1027" type="#_x0000_t75" style="width:348.45pt;height:139pt" o:ole="">
-            <v:imagedata r:id="rId13" o:title=""/>
+        <w:object w:dxaOrig="6975" w:dyaOrig="2790" w14:anchorId="6A54D2EA">
+          <v:shape id="_x0000_i1027" type="#_x0000_t75" style="width:348.3pt;height:139.15pt" o:ole="">
+            <v:imagedata r:id="rId14" o:title=""/>
           </v:shape>
-          <o:OLEObject Type="Embed" ProgID="Visio.Drawing.15" ShapeID="_x0000_i1027" DrawAspect="Content" ObjectID="_1697956334" r:id="rId14"/>
+          <o:OLEObject Type="Embed" ProgID="Visio.Drawing.15" ShapeID="_x0000_i1027" DrawAspect="Content" ObjectID="_1697991715" r:id="rId15"/>
         </w:object>
       </w:r>
     </w:p>
@@ -6698,6 +6661,7 @@
           <w:ilvl w:val="2"/>
           <w:numId w:val="6"/>
         </w:numPr>
+        <w:ind w:left="0"/>
         <w:rPr>
           <w:rFonts w:cs="Times New Roman"/>
           <w:b/>
@@ -6716,28 +6680,36 @@
     </w:p>
     <w:p>
       <w:pPr>
-        <w:rPr>
-          <w:rFonts w:cs="Times New Roman"/>
-          <w:b/>
-          <w:sz w:val="28"/>
-        </w:rPr>
-      </w:pPr>
-    </w:p>
-    <w:p>
-      <w:pPr>
-        <w:ind w:left="720" w:firstLine="0"/>
-        <w:rPr>
-          <w:rFonts w:cs="Times New Roman"/>
-          <w:b/>
-          <w:sz w:val="28"/>
-        </w:rPr>
-      </w:pPr>
-      <w:r>
-        <w:object w:dxaOrig="10875" w:dyaOrig="11730" w14:anchorId="1F470C09">
-          <v:shape id="_x0000_i1028" type="#_x0000_t75" style="width:413.25pt;height:446.35pt" o:ole="">
-            <v:imagedata r:id="rId15" o:title=""/>
+        <w:pStyle w:val="ListParagraph"/>
+        <w:ind w:left="0" w:firstLine="0"/>
+        <w:rPr>
+          <w:rFonts w:cs="Times New Roman"/>
+          <w:b/>
+          <w:sz w:val="28"/>
+        </w:rPr>
+      </w:pPr>
+    </w:p>
+    <w:p>
+      <w:pPr>
+        <w:pStyle w:val="ListParagraph"/>
+        <w:ind w:left="0" w:firstLine="0"/>
+        <w:rPr>
+          <w:rFonts w:cs="Times New Roman"/>
+          <w:b/>
+          <w:sz w:val="28"/>
+        </w:rPr>
+      </w:pPr>
+      <w:r>
+        <w:rPr>
+          <w:rFonts w:cs="Times New Roman"/>
+          <w:b/>
+          <w:sz w:val="28"/>
+        </w:rPr>
+        <w:object w:dxaOrig="10726" w:dyaOrig="11716" w14:anchorId="539B23D7">
+          <v:shape id="_x0000_i1028" type="#_x0000_t75" style="width:448.55pt;height:521.5pt" o:ole="">
+            <v:imagedata r:id="rId16" o:title=""/>
           </v:shape>
-          <o:OLEObject Type="Embed" ProgID="Visio.Drawing.15" ShapeID="_x0000_i1028" DrawAspect="Content" ObjectID="_1697956335" r:id="rId16"/>
+          <o:OLEObject Type="Embed" ProgID="Visio.Drawing.15" ShapeID="_x0000_i1028" DrawAspect="Content" ObjectID="_1697991716" r:id="rId17"/>
         </w:object>
       </w:r>
     </w:p>
@@ -7680,7 +7652,7 @@
             <wp:cNvGraphicFramePr/>
             <a:graphic xmlns:a="http://schemas.openxmlformats.org/drawingml/2006/main">
               <a:graphicData uri="http://schemas.openxmlformats.org/drawingml/2006/diagram">
-                <dgm:relIds xmlns:dgm="http://schemas.openxmlformats.org/drawingml/2006/diagram" xmlns:r="http://schemas.openxmlformats.org/officeDocument/2006/relationships" r:dm="rId17" r:lo="rId18" r:qs="rId19" r:cs="rId20"/>
+                <dgm:relIds xmlns:dgm="http://schemas.openxmlformats.org/drawingml/2006/diagram" xmlns:r="http://schemas.openxmlformats.org/officeDocument/2006/relationships" r:dm="rId18" r:lo="rId19" r:qs="rId20" r:cs="rId21"/>
               </a:graphicData>
             </a:graphic>
           </wp:inline>
@@ -8138,7 +8110,7 @@
                     <pic:cNvPicPr/>
                   </pic:nvPicPr>
                   <pic:blipFill>
-                    <a:blip r:embed="rId22">
+                    <a:blip r:embed="rId23">
                       <a:extLst>
                         <a:ext uri="{28A0092B-C50C-407E-A947-70E740481C1C}">
                           <a14:useLocalDpi xmlns:a14="http://schemas.microsoft.com/office/drawing/2010/main" val="0"/>
@@ -8275,7 +8247,7 @@
                     <pic:cNvPicPr/>
                   </pic:nvPicPr>
                   <pic:blipFill>
-                    <a:blip r:embed="rId23">
+                    <a:blip r:embed="rId24">
                       <a:extLst>
                         <a:ext uri="{28A0092B-C50C-407E-A947-70E740481C1C}">
                           <a14:useLocalDpi xmlns:a14="http://schemas.microsoft.com/office/drawing/2010/main" val="0"/>
@@ -8380,7 +8352,7 @@
                     <pic:cNvPicPr/>
                   </pic:nvPicPr>
                   <pic:blipFill>
-                    <a:blip r:embed="rId24">
+                    <a:blip r:embed="rId25">
                       <a:extLst>
                         <a:ext uri="{28A0092B-C50C-407E-A947-70E740481C1C}">
                           <a14:useLocalDpi xmlns:a14="http://schemas.microsoft.com/office/drawing/2010/main" val="0"/>
@@ -8699,7 +8671,7 @@
 </file>
 
 <file path=word/endnotes.xml><?xml version="1.0" encoding="utf-8"?>
-<w:endnotes xmlns:wpc="http://schemas.microsoft.com/office/word/2010/wordprocessingCanvas" xmlns:cx="http://schemas.microsoft.com/office/drawing/2014/chartex" xmlns:cx1="http://schemas.microsoft.com/office/drawing/2015/9/8/chartex" xmlns:cx2="http://schemas.microsoft.com/office/drawing/2015/10/21/chartex" xmlns:cx3="http://schemas.microsoft.com/office/drawing/2016/5/9/chartex" xmlns:cx4="http://schemas.microsoft.com/office/drawing/2016/5/10/chartex" xmlns:cx5="http://schemas.microsoft.com/office/drawing/2016/5/11/chartex" xmlns:cx6="http://schemas.microsoft.com/office/drawing/2016/5/12/chartex" xmlns:cx7="http://schemas.microsoft.com/office/drawing/2016/5/13/chartex" xmlns:cx8="http://schemas.microsoft.com/office/drawing/2016/5/14/chartex" xmlns:mc="http://schemas.openxmlformats.org/markup-compatibility/2006" xmlns:aink="http://schemas.microsoft.com/office/drawing/2016/ink" xmlns:am3d="http://schemas.microsoft.com/office/drawing/2017/model3d" xmlns:o="urn:schemas-microsoft-com:office:office" xmlns:r="http://schemas.openxmlformats.org/officeDocument/2006/relationships" xmlns:m="http://schemas.openxmlformats.org/officeDocument/2006/math" xmlns:v="urn:schemas-microsoft-com:vml" xmlns:wp14="http://schemas.microsoft.com/office/word/2010/wordprocessingDrawing" xmlns:wp="http://schemas.openxmlformats.org/drawingml/2006/wordprocessingDrawing" xmlns:w10="urn:schemas-microsoft-com:office:word" xmlns:w="http://schemas.openxmlformats.org/wordprocessingml/2006/main" xmlns:w14="http://schemas.microsoft.com/office/word/2010/wordml" xmlns:w15="http://schemas.microsoft.com/office/word/2012/wordml" xmlns:w16cex="http://schemas.microsoft.com/office/word/2018/wordml/cex" xmlns:w16cid="http://schemas.microsoft.com/office/word/2016/wordml/cid" xmlns:w16="http://schemas.microsoft.com/office/word/2018/wordml" xmlns:w16sdtdh="http://schemas.microsoft.com/office/word/2020/wordml/sdtdatahash" xmlns:w16se="http://schemas.microsoft.com/office/word/2015/wordml/symex" xmlns:wpg="http://schemas.microsoft.com/office/word/2010/wordprocessingGroup" xmlns:wpi="http://schemas.microsoft.com/office/word/2010/wordprocessingInk" xmlns:wne="http://schemas.microsoft.com/office/word/2006/wordml" xmlns:wps="http://schemas.microsoft.com/office/word/2010/wordprocessingShape" mc:Ignorable="w14 w15 w16se w16cid w16 w16cex w16sdtdh wp14">
+<w:endnotes xmlns:wpc="http://schemas.microsoft.com/office/word/2010/wordprocessingCanvas" xmlns:mc="http://schemas.openxmlformats.org/markup-compatibility/2006" xmlns:o="urn:schemas-microsoft-com:office:office" xmlns:r="http://schemas.openxmlformats.org/officeDocument/2006/relationships" xmlns:m="http://schemas.openxmlformats.org/officeDocument/2006/math" xmlns:v="urn:schemas-microsoft-com:vml" xmlns:wp14="http://schemas.microsoft.com/office/word/2010/wordprocessingDrawing" xmlns:wp="http://schemas.openxmlformats.org/drawingml/2006/wordprocessingDrawing" xmlns:w10="urn:schemas-microsoft-com:office:word" xmlns:w="http://schemas.openxmlformats.org/wordprocessingml/2006/main" xmlns:w14="http://schemas.microsoft.com/office/word/2010/wordml" xmlns:w15="http://schemas.microsoft.com/office/word/2012/wordml" xmlns:wpg="http://schemas.microsoft.com/office/word/2010/wordprocessingGroup" xmlns:wpi="http://schemas.microsoft.com/office/word/2010/wordprocessingInk" xmlns:wne="http://schemas.microsoft.com/office/word/2006/wordml" xmlns:wps="http://schemas.microsoft.com/office/word/2010/wordprocessingShape" mc:Ignorable="w14 w15 wp14">
   <w:endnote w:type="separator" w:id="-1">
     <w:p>
       <w:pPr>
@@ -8724,7 +8696,7 @@
 </file>
 
 <file path=word/footnotes.xml><?xml version="1.0" encoding="utf-8"?>
-<w:footnotes xmlns:wpc="http://schemas.microsoft.com/office/word/2010/wordprocessingCanvas" xmlns:cx="http://schemas.microsoft.com/office/drawing/2014/chartex" xmlns:cx1="http://schemas.microsoft.com/office/drawing/2015/9/8/chartex" xmlns:cx2="http://schemas.microsoft.com/office/drawing/2015/10/21/chartex" xmlns:cx3="http://schemas.microsoft.com/office/drawing/2016/5/9/chartex" xmlns:cx4="http://schemas.microsoft.com/office/drawing/2016/5/10/chartex" xmlns:cx5="http://schemas.microsoft.com/office/drawing/2016/5/11/chartex" xmlns:cx6="http://schemas.microsoft.com/office/drawing/2016/5/12/chartex" xmlns:cx7="http://schemas.microsoft.com/office/drawing/2016/5/13/chartex" xmlns:cx8="http://schemas.microsoft.com/office/drawing/2016/5/14/chartex" xmlns:mc="http://schemas.openxmlformats.org/markup-compatibility/2006" xmlns:aink="http://schemas.microsoft.com/office/drawing/2016/ink" xmlns:am3d="http://schemas.microsoft.com/office/drawing/2017/model3d" xmlns:o="urn:schemas-microsoft-com:office:office" xmlns:r="http://schemas.openxmlformats.org/officeDocument/2006/relationships" xmlns:m="http://schemas.openxmlformats.org/officeDocument/2006/math" xmlns:v="urn:schemas-microsoft-com:vml" xmlns:wp14="http://schemas.microsoft.com/office/word/2010/wordprocessingDrawing" xmlns:wp="http://schemas.openxmlformats.org/drawingml/2006/wordprocessingDrawing" xmlns:w10="urn:schemas-microsoft-com:office:word" xmlns:w="http://schemas.openxmlformats.org/wordprocessingml/2006/main" xmlns:w14="http://schemas.microsoft.com/office/word/2010/wordml" xmlns:w15="http://schemas.microsoft.com/office/word/2012/wordml" xmlns:w16cex="http://schemas.microsoft.com/office/word/2018/wordml/cex" xmlns:w16cid="http://schemas.microsoft.com/office/word/2016/wordml/cid" xmlns:w16="http://schemas.microsoft.com/office/word/2018/wordml" xmlns:w16sdtdh="http://schemas.microsoft.com/office/word/2020/wordml/sdtdatahash" xmlns:w16se="http://schemas.microsoft.com/office/word/2015/wordml/symex" xmlns:wpg="http://schemas.microsoft.com/office/word/2010/wordprocessingGroup" xmlns:wpi="http://schemas.microsoft.com/office/word/2010/wordprocessingInk" xmlns:wne="http://schemas.microsoft.com/office/word/2006/wordml" xmlns:wps="http://schemas.microsoft.com/office/word/2010/wordprocessingShape" mc:Ignorable="w14 w15 w16se w16cid w16 w16cex w16sdtdh wp14">
+<w:footnotes xmlns:wpc="http://schemas.microsoft.com/office/word/2010/wordprocessingCanvas" xmlns:mc="http://schemas.openxmlformats.org/markup-compatibility/2006" xmlns:o="urn:schemas-microsoft-com:office:office" xmlns:r="http://schemas.openxmlformats.org/officeDocument/2006/relationships" xmlns:m="http://schemas.openxmlformats.org/officeDocument/2006/math" xmlns:v="urn:schemas-microsoft-com:vml" xmlns:wp14="http://schemas.microsoft.com/office/word/2010/wordprocessingDrawing" xmlns:wp="http://schemas.openxmlformats.org/drawingml/2006/wordprocessingDrawing" xmlns:w10="urn:schemas-microsoft-com:office:word" xmlns:w="http://schemas.openxmlformats.org/wordprocessingml/2006/main" xmlns:w14="http://schemas.microsoft.com/office/word/2010/wordml" xmlns:w15="http://schemas.microsoft.com/office/word/2012/wordml" xmlns:wpg="http://schemas.microsoft.com/office/word/2010/wordprocessingGroup" xmlns:wpi="http://schemas.microsoft.com/office/word/2010/wordprocessingInk" xmlns:wne="http://schemas.microsoft.com/office/word/2006/wordml" xmlns:wps="http://schemas.microsoft.com/office/word/2010/wordprocessingShape" mc:Ignorable="w14 w15 wp14">
   <w:footnote w:type="separator" w:id="-1">
     <w:p>
       <w:pPr>
@@ -8749,7 +8721,7 @@
 </file>
 
 <file path=word/numbering.xml><?xml version="1.0" encoding="utf-8"?>
-<w:numbering xmlns:wpc="http://schemas.microsoft.com/office/word/2010/wordprocessingCanvas" xmlns:cx="http://schemas.microsoft.com/office/drawing/2014/chartex" xmlns:cx1="http://schemas.microsoft.com/office/drawing/2015/9/8/chartex" xmlns:cx2="http://schemas.microsoft.com/office/drawing/2015/10/21/chartex" xmlns:cx3="http://schemas.microsoft.com/office/drawing/2016/5/9/chartex" xmlns:cx4="http://schemas.microsoft.com/office/drawing/2016/5/10/chartex" xmlns:cx5="http://schemas.microsoft.com/office/drawing/2016/5/11/chartex" xmlns:cx6="http://schemas.microsoft.com/office/drawing/2016/5/12/chartex" xmlns:cx7="http://schemas.microsoft.com/office/drawing/2016/5/13/chartex" xmlns:cx8="http://schemas.microsoft.com/office/drawing/2016/5/14/chartex" xmlns:mc="http://schemas.openxmlformats.org/markup-compatibility/2006" xmlns:aink="http://schemas.microsoft.com/office/drawing/2016/ink" xmlns:am3d="http://schemas.microsoft.com/office/drawing/2017/model3d" xmlns:o="urn:schemas-microsoft-com:office:office" xmlns:r="http://schemas.openxmlformats.org/officeDocument/2006/relationships" xmlns:m="http://schemas.openxmlformats.org/officeDocument/2006/math" xmlns:v="urn:schemas-microsoft-com:vml" xmlns:wp14="http://schemas.microsoft.com/office/word/2010/wordprocessingDrawing" xmlns:wp="http://schemas.openxmlformats.org/drawingml/2006/wordprocessingDrawing" xmlns:w10="urn:schemas-microsoft-com:office:word" xmlns:w="http://schemas.openxmlformats.org/wordprocessingml/2006/main" xmlns:w14="http://schemas.microsoft.com/office/word/2010/wordml" xmlns:w15="http://schemas.microsoft.com/office/word/2012/wordml" xmlns:w16cex="http://schemas.microsoft.com/office/word/2018/wordml/cex" xmlns:w16cid="http://schemas.microsoft.com/office/word/2016/wordml/cid" xmlns:w16="http://schemas.microsoft.com/office/word/2018/wordml" xmlns:w16sdtdh="http://schemas.microsoft.com/office/word/2020/wordml/sdtdatahash" xmlns:w16se="http://schemas.microsoft.com/office/word/2015/wordml/symex" xmlns:wpg="http://schemas.microsoft.com/office/word/2010/wordprocessingGroup" xmlns:wpi="http://schemas.microsoft.com/office/word/2010/wordprocessingInk" xmlns:wne="http://schemas.microsoft.com/office/word/2006/wordml" xmlns:wps="http://schemas.microsoft.com/office/word/2010/wordprocessingShape" mc:Ignorable="w14 w15 w16se w16cid w16 w16cex w16sdtdh wp14">
+<w:numbering xmlns:wpc="http://schemas.microsoft.com/office/word/2010/wordprocessingCanvas" xmlns:mc="http://schemas.openxmlformats.org/markup-compatibility/2006" xmlns:o="urn:schemas-microsoft-com:office:office" xmlns:r="http://schemas.openxmlformats.org/officeDocument/2006/relationships" xmlns:m="http://schemas.openxmlformats.org/officeDocument/2006/math" xmlns:v="urn:schemas-microsoft-com:vml" xmlns:wp14="http://schemas.microsoft.com/office/word/2010/wordprocessingDrawing" xmlns:wp="http://schemas.openxmlformats.org/drawingml/2006/wordprocessingDrawing" xmlns:w10="urn:schemas-microsoft-com:office:word" xmlns:w="http://schemas.openxmlformats.org/wordprocessingml/2006/main" xmlns:w14="http://schemas.microsoft.com/office/word/2010/wordml" xmlns:w15="http://schemas.microsoft.com/office/word/2012/wordml" xmlns:wpg="http://schemas.microsoft.com/office/word/2010/wordprocessingGroup" xmlns:wpi="http://schemas.microsoft.com/office/word/2010/wordprocessingInk" xmlns:wne="http://schemas.microsoft.com/office/word/2006/wordml" xmlns:wps="http://schemas.microsoft.com/office/word/2010/wordprocessingShape" mc:Ignorable="w14 w15 wp14">
   <w:abstractNum w:abstractNumId="0" w15:restartNumberingAfterBreak="0">
     <w:nsid w:val="00D10864"/>
     <w:multiLevelType w:val="multilevel"/>
@@ -11929,7 +11901,7 @@
 </file>
 
 <file path=word/styles.xml><?xml version="1.0" encoding="utf-8"?>
-<w:styles xmlns:mc="http://schemas.openxmlformats.org/markup-compatibility/2006" xmlns:r="http://schemas.openxmlformats.org/officeDocument/2006/relationships" xmlns:w="http://schemas.openxmlformats.org/wordprocessingml/2006/main" xmlns:w14="http://schemas.microsoft.com/office/word/2010/wordml" xmlns:w15="http://schemas.microsoft.com/office/word/2012/wordml" xmlns:w16cex="http://schemas.microsoft.com/office/word/2018/wordml/cex" xmlns:w16cid="http://schemas.microsoft.com/office/word/2016/wordml/cid" xmlns:w16="http://schemas.microsoft.com/office/word/2018/wordml" xmlns:w16sdtdh="http://schemas.microsoft.com/office/word/2020/wordml/sdtdatahash" xmlns:w16se="http://schemas.microsoft.com/office/word/2015/wordml/symex" mc:Ignorable="w14 w15 w16se w16cid w16 w16cex w16sdtdh">
+<w:styles xmlns:mc="http://schemas.openxmlformats.org/markup-compatibility/2006" xmlns:r="http://schemas.openxmlformats.org/officeDocument/2006/relationships" xmlns:w="http://schemas.openxmlformats.org/wordprocessingml/2006/main" xmlns:w14="http://schemas.microsoft.com/office/word/2010/wordml" xmlns:w15="http://schemas.microsoft.com/office/word/2012/wordml" mc:Ignorable="w14 w15">
   <w:docDefaults>
     <w:rPrDefault>
       <w:rPr>
@@ -11945,7 +11917,7 @@
       </w:pPr>
     </w:pPrDefault>
   </w:docDefaults>
-  <w:latentStyles w:defLockedState="0" w:defUIPriority="99" w:defSemiHidden="0" w:defUnhideWhenUsed="0" w:defQFormat="0" w:count="376">
+  <w:latentStyles w:defLockedState="0" w:defUIPriority="99" w:defSemiHidden="0" w:defUnhideWhenUsed="0" w:defQFormat="0" w:count="371">
     <w:lsdException w:name="Normal" w:uiPriority="0" w:qFormat="1"/>
     <w:lsdException w:name="heading 1" w:uiPriority="9" w:qFormat="1"/>
     <w:lsdException w:name="heading 2" w:semiHidden="1" w:uiPriority="9" w:unhideWhenUsed="1" w:qFormat="1"/>
@@ -12051,6 +12023,7 @@
     <w:lsdException w:name="HTML Sample" w:semiHidden="1" w:unhideWhenUsed="1"/>
     <w:lsdException w:name="HTML Typewriter" w:semiHidden="1" w:unhideWhenUsed="1"/>
     <w:lsdException w:name="HTML Variable" w:semiHidden="1" w:unhideWhenUsed="1"/>
+    <w:lsdException w:name="Normal Table" w:semiHidden="1" w:unhideWhenUsed="1"/>
     <w:lsdException w:name="annotation subject" w:semiHidden="1" w:unhideWhenUsed="1"/>
     <w:lsdException w:name="No List" w:semiHidden="1" w:unhideWhenUsed="1"/>
     <w:lsdException w:name="Outline List 1" w:semiHidden="1" w:unhideWhenUsed="1"/>
@@ -12093,8 +12066,11 @@
     <w:lsdException w:name="Table Contemporary" w:semiHidden="1" w:unhideWhenUsed="1"/>
     <w:lsdException w:name="Table Elegant" w:semiHidden="1" w:unhideWhenUsed="1"/>
     <w:lsdException w:name="Table Professional" w:semiHidden="1" w:unhideWhenUsed="1"/>
+    <w:lsdException w:name="Table Subtle 1" w:semiHidden="1" w:unhideWhenUsed="1"/>
     <w:lsdException w:name="Table Subtle 2" w:semiHidden="1" w:unhideWhenUsed="1"/>
     <w:lsdException w:name="Table Web 1" w:semiHidden="1" w:unhideWhenUsed="1"/>
+    <w:lsdException w:name="Table Web 2" w:semiHidden="1" w:unhideWhenUsed="1"/>
+    <w:lsdException w:name="Table Web 3" w:semiHidden="1" w:unhideWhenUsed="1"/>
     <w:lsdException w:name="Balloon Text" w:semiHidden="1" w:unhideWhenUsed="1"/>
     <w:lsdException w:name="Table Grid" w:uiPriority="39"/>
     <w:lsdException w:name="Table Theme" w:semiHidden="1" w:unhideWhenUsed="1"/>
@@ -12313,11 +12289,6 @@
     <w:lsdException w:name="List Table 5 Dark Accent 6" w:uiPriority="50"/>
     <w:lsdException w:name="List Table 6 Colorful Accent 6" w:uiPriority="51"/>
     <w:lsdException w:name="List Table 7 Colorful Accent 6" w:uiPriority="52"/>
-    <w:lsdException w:name="Mention" w:semiHidden="1" w:unhideWhenUsed="1"/>
-    <w:lsdException w:name="Smart Hyperlink" w:semiHidden="1" w:unhideWhenUsed="1"/>
-    <w:lsdException w:name="Hashtag" w:semiHidden="1" w:unhideWhenUsed="1"/>
-    <w:lsdException w:name="Unresolved Mention" w:semiHidden="1" w:unhideWhenUsed="1"/>
-    <w:lsdException w:name="Smart Link" w:semiHidden="1" w:unhideWhenUsed="1"/>
   </w:latentStyles>
   <w:style w:type="paragraph" w:default="1" w:styleId="Normal">
     <w:name w:val="Normal"/>
@@ -13670,6 +13641,13 @@
         </dgm:presLayoutVars>
       </dgm:prSet>
       <dgm:spPr/>
+      <dgm:t>
+        <a:bodyPr/>
+        <a:lstStyle/>
+        <a:p>
+          <a:endParaRPr lang="en-US"/>
+        </a:p>
+      </dgm:t>
     </dgm:pt>
     <dgm:pt modelId="{A2280F90-898B-4B14-8E01-16FC3E7D1E04}" type="pres">
       <dgm:prSet presAssocID="{C8BE5DAA-630A-4CB0-829D-25986BBC4ADE}" presName="hierRoot1" presStyleCnt="0">
@@ -13690,10 +13668,24 @@
         </dgm:presLayoutVars>
       </dgm:prSet>
       <dgm:spPr/>
+      <dgm:t>
+        <a:bodyPr/>
+        <a:lstStyle/>
+        <a:p>
+          <a:endParaRPr lang="en-US"/>
+        </a:p>
+      </dgm:t>
     </dgm:pt>
     <dgm:pt modelId="{F0A34EB8-8FFD-499F-93C5-D6F0850E094B}" type="pres">
       <dgm:prSet presAssocID="{C8BE5DAA-630A-4CB0-829D-25986BBC4ADE}" presName="rootConnector1" presStyleLbl="node1" presStyleIdx="0" presStyleCnt="0"/>
       <dgm:spPr/>
+      <dgm:t>
+        <a:bodyPr/>
+        <a:lstStyle/>
+        <a:p>
+          <a:endParaRPr lang="en-US"/>
+        </a:p>
+      </dgm:t>
     </dgm:pt>
     <dgm:pt modelId="{244695A2-CCC6-4B59-A428-D2E0CC522C34}" type="pres">
       <dgm:prSet presAssocID="{C8BE5DAA-630A-4CB0-829D-25986BBC4ADE}" presName="hierChild2" presStyleCnt="0"/>
@@ -13702,6 +13694,13 @@
     <dgm:pt modelId="{BDC60C0D-C654-4446-9048-57A21C96C0DD}" type="pres">
       <dgm:prSet presAssocID="{5CE6BD9B-059C-4227-B882-665FF8F0A411}" presName="Name37" presStyleLbl="parChTrans1D2" presStyleIdx="0" presStyleCnt="3"/>
       <dgm:spPr/>
+      <dgm:t>
+        <a:bodyPr/>
+        <a:lstStyle/>
+        <a:p>
+          <a:endParaRPr lang="en-US"/>
+        </a:p>
+      </dgm:t>
     </dgm:pt>
     <dgm:pt modelId="{265F4679-48CA-4495-BCF7-12D8368F0596}" type="pres">
       <dgm:prSet presAssocID="{385FD0EB-AB75-4B99-9949-FCDC31B74DF9}" presName="hierRoot2" presStyleCnt="0">
@@ -13722,10 +13721,24 @@
         </dgm:presLayoutVars>
       </dgm:prSet>
       <dgm:spPr/>
+      <dgm:t>
+        <a:bodyPr/>
+        <a:lstStyle/>
+        <a:p>
+          <a:endParaRPr lang="en-US"/>
+        </a:p>
+      </dgm:t>
     </dgm:pt>
     <dgm:pt modelId="{287968CD-8EF2-4D00-901C-BBA5DBB9D632}" type="pres">
       <dgm:prSet presAssocID="{385FD0EB-AB75-4B99-9949-FCDC31B74DF9}" presName="rootConnector" presStyleLbl="node2" presStyleIdx="0" presStyleCnt="3"/>
       <dgm:spPr/>
+      <dgm:t>
+        <a:bodyPr/>
+        <a:lstStyle/>
+        <a:p>
+          <a:endParaRPr lang="en-US"/>
+        </a:p>
+      </dgm:t>
     </dgm:pt>
     <dgm:pt modelId="{405BD2BF-A85C-4BC1-B6C5-3239EC1BF185}" type="pres">
       <dgm:prSet presAssocID="{385FD0EB-AB75-4B99-9949-FCDC31B74DF9}" presName="hierChild4" presStyleCnt="0"/>
@@ -13734,6 +13747,13 @@
     <dgm:pt modelId="{FE04548E-229B-410A-BAB8-055B3684D728}" type="pres">
       <dgm:prSet presAssocID="{3253E3CC-8FAC-4887-BED3-B177FED3C56F}" presName="Name37" presStyleLbl="parChTrans1D3" presStyleIdx="0" presStyleCnt="6"/>
       <dgm:spPr/>
+      <dgm:t>
+        <a:bodyPr/>
+        <a:lstStyle/>
+        <a:p>
+          <a:endParaRPr lang="en-US"/>
+        </a:p>
+      </dgm:t>
     </dgm:pt>
     <dgm:pt modelId="{CCF1C39A-CA3F-4913-97D2-3A341A2801CB}" type="pres">
       <dgm:prSet presAssocID="{F9832CD4-8201-4E91-96E9-E8389F7D42F5}" presName="hierRoot2" presStyleCnt="0">
@@ -13754,10 +13774,24 @@
         </dgm:presLayoutVars>
       </dgm:prSet>
       <dgm:spPr/>
+      <dgm:t>
+        <a:bodyPr/>
+        <a:lstStyle/>
+        <a:p>
+          <a:endParaRPr lang="en-US"/>
+        </a:p>
+      </dgm:t>
     </dgm:pt>
     <dgm:pt modelId="{EB27CE29-422B-4C93-9BBE-DDA6E4FE22B0}" type="pres">
       <dgm:prSet presAssocID="{F9832CD4-8201-4E91-96E9-E8389F7D42F5}" presName="rootConnector" presStyleLbl="node3" presStyleIdx="0" presStyleCnt="6"/>
       <dgm:spPr/>
+      <dgm:t>
+        <a:bodyPr/>
+        <a:lstStyle/>
+        <a:p>
+          <a:endParaRPr lang="en-US"/>
+        </a:p>
+      </dgm:t>
     </dgm:pt>
     <dgm:pt modelId="{73F7F084-BF1C-46E0-8016-2F5672DA2A05}" type="pres">
       <dgm:prSet presAssocID="{F9832CD4-8201-4E91-96E9-E8389F7D42F5}" presName="hierChild4" presStyleCnt="0"/>
@@ -13774,6 +13808,13 @@
     <dgm:pt modelId="{75CDC829-B327-4EFD-AF64-50B9E64C3242}" type="pres">
       <dgm:prSet presAssocID="{35647970-9A0F-4E2A-9602-EF263587BCA4}" presName="Name37" presStyleLbl="parChTrans1D2" presStyleIdx="1" presStyleCnt="3"/>
       <dgm:spPr/>
+      <dgm:t>
+        <a:bodyPr/>
+        <a:lstStyle/>
+        <a:p>
+          <a:endParaRPr lang="en-US"/>
+        </a:p>
+      </dgm:t>
     </dgm:pt>
     <dgm:pt modelId="{CCB714B1-01B3-4F61-8DB3-E34143235E8B}" type="pres">
       <dgm:prSet presAssocID="{7C34C173-06B8-4AAA-A9C3-242B9E0CBA6F}" presName="hierRoot2" presStyleCnt="0">
@@ -13794,10 +13835,24 @@
         </dgm:presLayoutVars>
       </dgm:prSet>
       <dgm:spPr/>
+      <dgm:t>
+        <a:bodyPr/>
+        <a:lstStyle/>
+        <a:p>
+          <a:endParaRPr lang="en-US"/>
+        </a:p>
+      </dgm:t>
     </dgm:pt>
     <dgm:pt modelId="{E1F55106-6283-4404-8FF7-65CC677806BC}" type="pres">
       <dgm:prSet presAssocID="{7C34C173-06B8-4AAA-A9C3-242B9E0CBA6F}" presName="rootConnector" presStyleLbl="node2" presStyleIdx="1" presStyleCnt="3"/>
       <dgm:spPr/>
+      <dgm:t>
+        <a:bodyPr/>
+        <a:lstStyle/>
+        <a:p>
+          <a:endParaRPr lang="en-US"/>
+        </a:p>
+      </dgm:t>
     </dgm:pt>
     <dgm:pt modelId="{287E74EB-178C-432D-9159-FEA833F5A8F0}" type="pres">
       <dgm:prSet presAssocID="{7C34C173-06B8-4AAA-A9C3-242B9E0CBA6F}" presName="hierChild4" presStyleCnt="0"/>
@@ -13806,6 +13861,13 @@
     <dgm:pt modelId="{3672DCB7-EA1B-4C7E-AC8A-641911F94A6C}" type="pres">
       <dgm:prSet presAssocID="{50BAB4FF-7E45-49B7-9F5D-3C627A99012B}" presName="Name37" presStyleLbl="parChTrans1D3" presStyleIdx="1" presStyleCnt="6"/>
       <dgm:spPr/>
+      <dgm:t>
+        <a:bodyPr/>
+        <a:lstStyle/>
+        <a:p>
+          <a:endParaRPr lang="en-US"/>
+        </a:p>
+      </dgm:t>
     </dgm:pt>
     <dgm:pt modelId="{3C4F46D4-B850-4835-A870-373A27E6E340}" type="pres">
       <dgm:prSet presAssocID="{58D76319-511E-4EEF-B490-6A293C374C1E}" presName="hierRoot2" presStyleCnt="0">
@@ -13826,10 +13888,24 @@
         </dgm:presLayoutVars>
       </dgm:prSet>
       <dgm:spPr/>
+      <dgm:t>
+        <a:bodyPr/>
+        <a:lstStyle/>
+        <a:p>
+          <a:endParaRPr lang="en-US"/>
+        </a:p>
+      </dgm:t>
     </dgm:pt>
     <dgm:pt modelId="{89DC3714-7744-4E8D-976A-2E5ED2B4C922}" type="pres">
       <dgm:prSet presAssocID="{58D76319-511E-4EEF-B490-6A293C374C1E}" presName="rootConnector" presStyleLbl="node3" presStyleIdx="1" presStyleCnt="6"/>
       <dgm:spPr/>
+      <dgm:t>
+        <a:bodyPr/>
+        <a:lstStyle/>
+        <a:p>
+          <a:endParaRPr lang="en-US"/>
+        </a:p>
+      </dgm:t>
     </dgm:pt>
     <dgm:pt modelId="{9AD44F18-1C1A-4314-A495-93C1DAE5AFC1}" type="pres">
       <dgm:prSet presAssocID="{58D76319-511E-4EEF-B490-6A293C374C1E}" presName="hierChild4" presStyleCnt="0"/>
@@ -13842,6 +13918,13 @@
     <dgm:pt modelId="{BE6CB3F6-740D-4548-A5B6-43CFF95925B1}" type="pres">
       <dgm:prSet presAssocID="{C3CF7A00-DC9A-4137-8DE5-B87B9AC14A34}" presName="Name37" presStyleLbl="parChTrans1D3" presStyleIdx="2" presStyleCnt="6"/>
       <dgm:spPr/>
+      <dgm:t>
+        <a:bodyPr/>
+        <a:lstStyle/>
+        <a:p>
+          <a:endParaRPr lang="en-US"/>
+        </a:p>
+      </dgm:t>
     </dgm:pt>
     <dgm:pt modelId="{8025C2A3-E38C-43BF-BD86-EE2F873D2AFC}" type="pres">
       <dgm:prSet presAssocID="{F7C2E141-0C40-434E-BD8C-39E54AACE36F}" presName="hierRoot2" presStyleCnt="0">
@@ -13862,10 +13945,24 @@
         </dgm:presLayoutVars>
       </dgm:prSet>
       <dgm:spPr/>
+      <dgm:t>
+        <a:bodyPr/>
+        <a:lstStyle/>
+        <a:p>
+          <a:endParaRPr lang="en-US"/>
+        </a:p>
+      </dgm:t>
     </dgm:pt>
     <dgm:pt modelId="{2921B6E8-5659-4156-9851-E344CC29ADEB}" type="pres">
       <dgm:prSet presAssocID="{F7C2E141-0C40-434E-BD8C-39E54AACE36F}" presName="rootConnector" presStyleLbl="node3" presStyleIdx="2" presStyleCnt="6"/>
       <dgm:spPr/>
+      <dgm:t>
+        <a:bodyPr/>
+        <a:lstStyle/>
+        <a:p>
+          <a:endParaRPr lang="en-US"/>
+        </a:p>
+      </dgm:t>
     </dgm:pt>
     <dgm:pt modelId="{963BF2B5-DB5A-4429-97BA-3D66916B3BB2}" type="pres">
       <dgm:prSet presAssocID="{F7C2E141-0C40-434E-BD8C-39E54AACE36F}" presName="hierChild4" presStyleCnt="0"/>
@@ -13878,6 +13975,13 @@
     <dgm:pt modelId="{1DF8BA42-EBA9-40F2-BE47-93A3D48E9AF8}" type="pres">
       <dgm:prSet presAssocID="{284C2787-DE9E-4919-BE6C-40032E9A0098}" presName="Name37" presStyleLbl="parChTrans1D3" presStyleIdx="3" presStyleCnt="6"/>
       <dgm:spPr/>
+      <dgm:t>
+        <a:bodyPr/>
+        <a:lstStyle/>
+        <a:p>
+          <a:endParaRPr lang="en-US"/>
+        </a:p>
+      </dgm:t>
     </dgm:pt>
     <dgm:pt modelId="{2CA8571A-3D5C-448D-9A58-FB0930362F52}" type="pres">
       <dgm:prSet presAssocID="{920B4426-5688-4F9D-BDB7-A3F51F9FFFA4}" presName="hierRoot2" presStyleCnt="0">
@@ -13898,10 +14002,24 @@
         </dgm:presLayoutVars>
       </dgm:prSet>
       <dgm:spPr/>
+      <dgm:t>
+        <a:bodyPr/>
+        <a:lstStyle/>
+        <a:p>
+          <a:endParaRPr lang="en-US"/>
+        </a:p>
+      </dgm:t>
     </dgm:pt>
     <dgm:pt modelId="{8308870D-5588-4B12-AB2F-FD108677498F}" type="pres">
       <dgm:prSet presAssocID="{920B4426-5688-4F9D-BDB7-A3F51F9FFFA4}" presName="rootConnector" presStyleLbl="node3" presStyleIdx="3" presStyleCnt="6"/>
       <dgm:spPr/>
+      <dgm:t>
+        <a:bodyPr/>
+        <a:lstStyle/>
+        <a:p>
+          <a:endParaRPr lang="en-US"/>
+        </a:p>
+      </dgm:t>
     </dgm:pt>
     <dgm:pt modelId="{B41691D6-60D2-4C0D-9743-B5B29708B972}" type="pres">
       <dgm:prSet presAssocID="{920B4426-5688-4F9D-BDB7-A3F51F9FFFA4}" presName="hierChild4" presStyleCnt="0"/>
@@ -13918,6 +14036,13 @@
     <dgm:pt modelId="{224E5304-1DF9-41B7-83DF-09DCFAFDD39B}" type="pres">
       <dgm:prSet presAssocID="{7C1B0A7A-4343-46E8-8870-A31ACA431BA0}" presName="Name37" presStyleLbl="parChTrans1D2" presStyleIdx="2" presStyleCnt="3"/>
       <dgm:spPr/>
+      <dgm:t>
+        <a:bodyPr/>
+        <a:lstStyle/>
+        <a:p>
+          <a:endParaRPr lang="en-US"/>
+        </a:p>
+      </dgm:t>
     </dgm:pt>
     <dgm:pt modelId="{C6E1E553-6FFD-4869-9655-0A890E128870}" type="pres">
       <dgm:prSet presAssocID="{9AC12FB3-F641-424C-80B6-52156544E84F}" presName="hierRoot2" presStyleCnt="0">
@@ -13938,10 +14063,24 @@
         </dgm:presLayoutVars>
       </dgm:prSet>
       <dgm:spPr/>
+      <dgm:t>
+        <a:bodyPr/>
+        <a:lstStyle/>
+        <a:p>
+          <a:endParaRPr lang="en-US"/>
+        </a:p>
+      </dgm:t>
     </dgm:pt>
     <dgm:pt modelId="{A7443158-B7D6-43F7-BA3F-CD6D44185C8B}" type="pres">
       <dgm:prSet presAssocID="{9AC12FB3-F641-424C-80B6-52156544E84F}" presName="rootConnector" presStyleLbl="node2" presStyleIdx="2" presStyleCnt="3"/>
       <dgm:spPr/>
+      <dgm:t>
+        <a:bodyPr/>
+        <a:lstStyle/>
+        <a:p>
+          <a:endParaRPr lang="en-US"/>
+        </a:p>
+      </dgm:t>
     </dgm:pt>
     <dgm:pt modelId="{1533F849-6DE0-4231-A5A4-B03B3E1B739C}" type="pres">
       <dgm:prSet presAssocID="{9AC12FB3-F641-424C-80B6-52156544E84F}" presName="hierChild4" presStyleCnt="0"/>
@@ -13950,6 +14089,13 @@
     <dgm:pt modelId="{B40EC6DF-B1B2-4121-8A86-20A312706695}" type="pres">
       <dgm:prSet presAssocID="{7F169F58-D0DD-4BFA-9590-1C2C750E3135}" presName="Name37" presStyleLbl="parChTrans1D3" presStyleIdx="4" presStyleCnt="6"/>
       <dgm:spPr/>
+      <dgm:t>
+        <a:bodyPr/>
+        <a:lstStyle/>
+        <a:p>
+          <a:endParaRPr lang="en-US"/>
+        </a:p>
+      </dgm:t>
     </dgm:pt>
     <dgm:pt modelId="{0E25D428-2C02-4CEB-AEA1-074D190D19AE}" type="pres">
       <dgm:prSet presAssocID="{72D7ABB9-6DBB-46D3-A1CC-6A4F8484EF3D}" presName="hierRoot2" presStyleCnt="0">
@@ -13970,10 +14116,24 @@
         </dgm:presLayoutVars>
       </dgm:prSet>
       <dgm:spPr/>
+      <dgm:t>
+        <a:bodyPr/>
+        <a:lstStyle/>
+        <a:p>
+          <a:endParaRPr lang="en-US"/>
+        </a:p>
+      </dgm:t>
     </dgm:pt>
     <dgm:pt modelId="{B821DF09-75C9-4A92-9C5D-64E26DA64611}" type="pres">
       <dgm:prSet presAssocID="{72D7ABB9-6DBB-46D3-A1CC-6A4F8484EF3D}" presName="rootConnector" presStyleLbl="node3" presStyleIdx="4" presStyleCnt="6"/>
       <dgm:spPr/>
+      <dgm:t>
+        <a:bodyPr/>
+        <a:lstStyle/>
+        <a:p>
+          <a:endParaRPr lang="en-US"/>
+        </a:p>
+      </dgm:t>
     </dgm:pt>
     <dgm:pt modelId="{D63EDAAE-0061-4E40-8676-572CC3D51B3B}" type="pres">
       <dgm:prSet presAssocID="{72D7ABB9-6DBB-46D3-A1CC-6A4F8484EF3D}" presName="hierChild4" presStyleCnt="0"/>
@@ -13986,6 +14146,13 @@
     <dgm:pt modelId="{AF86172F-CFD6-4517-B470-6B9123F26B34}" type="pres">
       <dgm:prSet presAssocID="{EA52E90C-4B1C-4ED9-A870-4D298C381BB8}" presName="Name37" presStyleLbl="parChTrans1D3" presStyleIdx="5" presStyleCnt="6"/>
       <dgm:spPr/>
+      <dgm:t>
+        <a:bodyPr/>
+        <a:lstStyle/>
+        <a:p>
+          <a:endParaRPr lang="en-US"/>
+        </a:p>
+      </dgm:t>
     </dgm:pt>
     <dgm:pt modelId="{2ACF517D-6EE8-4942-BEBB-62B96CA8EF1D}" type="pres">
       <dgm:prSet presAssocID="{4471D613-8136-4537-AF5C-2BDDCC599A48}" presName="hierRoot2" presStyleCnt="0">
@@ -14006,10 +14173,24 @@
         </dgm:presLayoutVars>
       </dgm:prSet>
       <dgm:spPr/>
+      <dgm:t>
+        <a:bodyPr/>
+        <a:lstStyle/>
+        <a:p>
+          <a:endParaRPr lang="en-US"/>
+        </a:p>
+      </dgm:t>
     </dgm:pt>
     <dgm:pt modelId="{43DEC97D-8CD4-4B9F-B293-81911FCF22AC}" type="pres">
       <dgm:prSet presAssocID="{4471D613-8136-4537-AF5C-2BDDCC599A48}" presName="rootConnector" presStyleLbl="node3" presStyleIdx="5" presStyleCnt="6"/>
       <dgm:spPr/>
+      <dgm:t>
+        <a:bodyPr/>
+        <a:lstStyle/>
+        <a:p>
+          <a:endParaRPr lang="en-US"/>
+        </a:p>
+      </dgm:t>
     </dgm:pt>
     <dgm:pt modelId="{BC79FDD1-366D-4012-8C18-FA33549663F5}" type="pres">
       <dgm:prSet presAssocID="{4471D613-8136-4537-AF5C-2BDDCC599A48}" presName="hierChild4" presStyleCnt="0"/>
@@ -14029,121 +14210,121 @@
     </dgm:pt>
   </dgm:ptLst>
   <dgm:cxnLst>
-    <dgm:cxn modelId="{2C03DF00-9EB0-426E-887C-5A23D6578050}" type="presOf" srcId="{5CE6BD9B-059C-4227-B882-665FF8F0A411}" destId="{BDC60C0D-C654-4446-9048-57A21C96C0DD}" srcOrd="0" destOrd="0" presId="urn:microsoft.com/office/officeart/2005/8/layout/orgChart1"/>
+    <dgm:cxn modelId="{7A6FF388-F7F8-4DA6-A79B-F9B32DC6DBCD}" srcId="{9AC12FB3-F641-424C-80B6-52156544E84F}" destId="{4471D613-8136-4537-AF5C-2BDDCC599A48}" srcOrd="1" destOrd="0" parTransId="{EA52E90C-4B1C-4ED9-A870-4D298C381BB8}" sibTransId="{053C953A-C4C6-448F-841B-3866F7B5DADD}"/>
+    <dgm:cxn modelId="{88E59103-9E1C-43A6-9931-7D480FEAFAD6}" type="presOf" srcId="{7F169F58-D0DD-4BFA-9590-1C2C750E3135}" destId="{B40EC6DF-B1B2-4121-8A86-20A312706695}" srcOrd="0" destOrd="0" presId="urn:microsoft.com/office/officeart/2005/8/layout/orgChart1"/>
+    <dgm:cxn modelId="{6CCE67DF-6C1D-4955-9846-ECAAC71527B4}" type="presOf" srcId="{58D76319-511E-4EEF-B490-6A293C374C1E}" destId="{89DC3714-7744-4E8D-976A-2E5ED2B4C922}" srcOrd="1" destOrd="0" presId="urn:microsoft.com/office/officeart/2005/8/layout/orgChart1"/>
+    <dgm:cxn modelId="{2D6BAE9F-4E7D-486E-91E7-0142C60F9EAD}" type="presOf" srcId="{58D76319-511E-4EEF-B490-6A293C374C1E}" destId="{B87C11BE-C2EE-4677-AFC0-C0B5649D6B34}" srcOrd="0" destOrd="0" presId="urn:microsoft.com/office/officeart/2005/8/layout/orgChart1"/>
+    <dgm:cxn modelId="{11462610-7423-4DE1-B3B7-ADF27B4A4686}" type="presOf" srcId="{920B4426-5688-4F9D-BDB7-A3F51F9FFFA4}" destId="{D55C8C55-2E35-4094-9784-A630286E03FB}" srcOrd="0" destOrd="0" presId="urn:microsoft.com/office/officeart/2005/8/layout/orgChart1"/>
+    <dgm:cxn modelId="{001F54C5-45CE-4CE2-AE8E-40D1EC108512}" type="presOf" srcId="{7C1B0A7A-4343-46E8-8870-A31ACA431BA0}" destId="{224E5304-1DF9-41B7-83DF-09DCFAFDD39B}" srcOrd="0" destOrd="0" presId="urn:microsoft.com/office/officeart/2005/8/layout/orgChart1"/>
+    <dgm:cxn modelId="{BA9FD8AE-8776-405F-BBED-378BEC0192BE}" type="presOf" srcId="{F9832CD4-8201-4E91-96E9-E8389F7D42F5}" destId="{EB27CE29-422B-4C93-9BBE-DDA6E4FE22B0}" srcOrd="1" destOrd="0" presId="urn:microsoft.com/office/officeart/2005/8/layout/orgChart1"/>
+    <dgm:cxn modelId="{5AEAF09B-987F-4070-887F-5054743E38E5}" type="presOf" srcId="{284C2787-DE9E-4919-BE6C-40032E9A0098}" destId="{1DF8BA42-EBA9-40F2-BE47-93A3D48E9AF8}" srcOrd="0" destOrd="0" presId="urn:microsoft.com/office/officeart/2005/8/layout/orgChart1"/>
+    <dgm:cxn modelId="{9E771529-9615-4BB5-A870-EA9B9905A230}" type="presOf" srcId="{BF7528F6-894F-475D-B40F-D670BFAE28D7}" destId="{A24E415A-ABBB-48B1-876A-60FF435DB2F1}" srcOrd="0" destOrd="0" presId="urn:microsoft.com/office/officeart/2005/8/layout/orgChart1"/>
+    <dgm:cxn modelId="{10479C4F-2E16-4C3B-9DE0-48A84F746D9E}" srcId="{C8BE5DAA-630A-4CB0-829D-25986BBC4ADE}" destId="{7C34C173-06B8-4AAA-A9C3-242B9E0CBA6F}" srcOrd="1" destOrd="0" parTransId="{35647970-9A0F-4E2A-9602-EF263587BCA4}" sibTransId="{2824C1FF-C579-4EDC-9AD2-1A351DCDE670}"/>
+    <dgm:cxn modelId="{68965839-47DA-443E-B1C3-7B28E233541C}" type="presOf" srcId="{F9832CD4-8201-4E91-96E9-E8389F7D42F5}" destId="{76AFB02A-49CC-49C0-B38E-CEDB0F17B332}" srcOrd="0" destOrd="0" presId="urn:microsoft.com/office/officeart/2005/8/layout/orgChart1"/>
+    <dgm:cxn modelId="{D630D4EF-D191-40F4-8820-198C5D6310D7}" type="presOf" srcId="{50BAB4FF-7E45-49B7-9F5D-3C627A99012B}" destId="{3672DCB7-EA1B-4C7E-AC8A-641911F94A6C}" srcOrd="0" destOrd="0" presId="urn:microsoft.com/office/officeart/2005/8/layout/orgChart1"/>
+    <dgm:cxn modelId="{AEE6CD66-C924-4296-92DA-C1E929C4FA7D}" srcId="{7C34C173-06B8-4AAA-A9C3-242B9E0CBA6F}" destId="{58D76319-511E-4EEF-B490-6A293C374C1E}" srcOrd="0" destOrd="0" parTransId="{50BAB4FF-7E45-49B7-9F5D-3C627A99012B}" sibTransId="{71CCFF8A-4A42-4EB2-BF45-2CBF924634A7}"/>
+    <dgm:cxn modelId="{EE7B946D-71FB-441D-A765-43883DF6873A}" type="presOf" srcId="{920B4426-5688-4F9D-BDB7-A3F51F9FFFA4}" destId="{8308870D-5588-4B12-AB2F-FD108677498F}" srcOrd="1" destOrd="0" presId="urn:microsoft.com/office/officeart/2005/8/layout/orgChart1"/>
+    <dgm:cxn modelId="{20C32D88-D77B-480A-89CB-5A187F2A09E3}" srcId="{7C34C173-06B8-4AAA-A9C3-242B9E0CBA6F}" destId="{F7C2E141-0C40-434E-BD8C-39E54AACE36F}" srcOrd="1" destOrd="0" parTransId="{C3CF7A00-DC9A-4137-8DE5-B87B9AC14A34}" sibTransId="{54A7EE60-7EC4-4FF2-87A6-43C493DADDD6}"/>
+    <dgm:cxn modelId="{4A42EA7E-6BDE-4E05-B9F5-33E9D6544566}" type="presOf" srcId="{385FD0EB-AB75-4B99-9949-FCDC31B74DF9}" destId="{1454C26B-7CDB-4203-A71A-B3EE56D6000B}" srcOrd="0" destOrd="0" presId="urn:microsoft.com/office/officeart/2005/8/layout/orgChart1"/>
+    <dgm:cxn modelId="{DB29AD90-AD36-46A1-90E6-8C67D16012E7}" type="presOf" srcId="{9AC12FB3-F641-424C-80B6-52156544E84F}" destId="{A7443158-B7D6-43F7-BA3F-CD6D44185C8B}" srcOrd="1" destOrd="0" presId="urn:microsoft.com/office/officeart/2005/8/layout/orgChart1"/>
+    <dgm:cxn modelId="{8258AC7F-EC34-47CA-AA5A-EE8C4159C347}" type="presOf" srcId="{EA52E90C-4B1C-4ED9-A870-4D298C381BB8}" destId="{AF86172F-CFD6-4517-B470-6B9123F26B34}" srcOrd="0" destOrd="0" presId="urn:microsoft.com/office/officeart/2005/8/layout/orgChart1"/>
+    <dgm:cxn modelId="{2AA9DBE2-0F6F-4404-B0CF-8EF047E87D5C}" type="presOf" srcId="{4471D613-8136-4537-AF5C-2BDDCC599A48}" destId="{43DEC97D-8CD4-4B9F-B293-81911FCF22AC}" srcOrd="1" destOrd="0" presId="urn:microsoft.com/office/officeart/2005/8/layout/orgChart1"/>
+    <dgm:cxn modelId="{99D1E562-FEF6-465F-BA8F-52F5474D3E15}" type="presOf" srcId="{C8BE5DAA-630A-4CB0-829D-25986BBC4ADE}" destId="{8D876087-CBCF-44FD-A805-6A3CA63D8371}" srcOrd="0" destOrd="0" presId="urn:microsoft.com/office/officeart/2005/8/layout/orgChart1"/>
+    <dgm:cxn modelId="{2A7EA985-D136-4F4F-8281-4E4FBE0F6635}" srcId="{9AC12FB3-F641-424C-80B6-52156544E84F}" destId="{72D7ABB9-6DBB-46D3-A1CC-6A4F8484EF3D}" srcOrd="0" destOrd="0" parTransId="{7F169F58-D0DD-4BFA-9590-1C2C750E3135}" sibTransId="{72066ABD-9FC1-4988-9A98-A1E677A09B5F}"/>
+    <dgm:cxn modelId="{B64B5949-81BE-4D8C-8379-D80292C53EEE}" type="presOf" srcId="{72D7ABB9-6DBB-46D3-A1CC-6A4F8484EF3D}" destId="{B821DF09-75C9-4A92-9C5D-64E26DA64611}" srcOrd="1" destOrd="0" presId="urn:microsoft.com/office/officeart/2005/8/layout/orgChart1"/>
+    <dgm:cxn modelId="{A834FC8A-2903-48EA-A4D1-94A45696A3E4}" srcId="{BF7528F6-894F-475D-B40F-D670BFAE28D7}" destId="{C8BE5DAA-630A-4CB0-829D-25986BBC4ADE}" srcOrd="0" destOrd="0" parTransId="{1B40E5F4-1FEE-41AC-8E39-E7C33663278D}" sibTransId="{26F39EAA-DD89-454F-A5CC-E99480CD2FC7}"/>
+    <dgm:cxn modelId="{1205F5AB-C805-4FC9-A695-683CDD2D4B66}" type="presOf" srcId="{7C34C173-06B8-4AAA-A9C3-242B9E0CBA6F}" destId="{DF6D266C-C7AB-43B8-8009-D476D0DC1210}" srcOrd="0" destOrd="0" presId="urn:microsoft.com/office/officeart/2005/8/layout/orgChart1"/>
+    <dgm:cxn modelId="{9E98F54D-148E-47D2-A51C-4A0CFAAA1F40}" srcId="{7C34C173-06B8-4AAA-A9C3-242B9E0CBA6F}" destId="{920B4426-5688-4F9D-BDB7-A3F51F9FFFA4}" srcOrd="2" destOrd="0" parTransId="{284C2787-DE9E-4919-BE6C-40032E9A0098}" sibTransId="{0207F2C3-4969-4EEF-ACCE-9E5BF416E8BA}"/>
+    <dgm:cxn modelId="{DB37A430-7C26-4738-BB25-0E78EEBD65D8}" srcId="{C8BE5DAA-630A-4CB0-829D-25986BBC4ADE}" destId="{385FD0EB-AB75-4B99-9949-FCDC31B74DF9}" srcOrd="0" destOrd="0" parTransId="{5CE6BD9B-059C-4227-B882-665FF8F0A411}" sibTransId="{140B41B1-DEF2-4350-BC07-8C9A6A24167B}"/>
+    <dgm:cxn modelId="{ACC1E1DB-496B-47B7-892A-79EB4B9F7FAB}" type="presOf" srcId="{C8BE5DAA-630A-4CB0-829D-25986BBC4ADE}" destId="{F0A34EB8-8FFD-499F-93C5-D6F0850E094B}" srcOrd="1" destOrd="0" presId="urn:microsoft.com/office/officeart/2005/8/layout/orgChart1"/>
+    <dgm:cxn modelId="{49D5ED50-71F6-4A0E-8469-06CEE23B08F3}" type="presOf" srcId="{C3CF7A00-DC9A-4137-8DE5-B87B9AC14A34}" destId="{BE6CB3F6-740D-4548-A5B6-43CFF95925B1}" srcOrd="0" destOrd="0" presId="urn:microsoft.com/office/officeart/2005/8/layout/orgChart1"/>
+    <dgm:cxn modelId="{626D3C28-649E-402A-92FF-D56BA6A04F8A}" type="presOf" srcId="{F7C2E141-0C40-434E-BD8C-39E54AACE36F}" destId="{2921B6E8-5659-4156-9851-E344CC29ADEB}" srcOrd="1" destOrd="0" presId="urn:microsoft.com/office/officeart/2005/8/layout/orgChart1"/>
+    <dgm:cxn modelId="{4F7EFC98-E532-464D-9163-6026873AB210}" type="presOf" srcId="{4471D613-8136-4537-AF5C-2BDDCC599A48}" destId="{63D5EFC0-CBC6-43E7-BCA7-D38B60291181}" srcOrd="0" destOrd="0" presId="urn:microsoft.com/office/officeart/2005/8/layout/orgChart1"/>
+    <dgm:cxn modelId="{A981D464-24F4-48CF-A70F-FF2B0585E522}" type="presOf" srcId="{385FD0EB-AB75-4B99-9949-FCDC31B74DF9}" destId="{287968CD-8EF2-4D00-901C-BBA5DBB9D632}" srcOrd="1" destOrd="0" presId="urn:microsoft.com/office/officeart/2005/8/layout/orgChart1"/>
+    <dgm:cxn modelId="{B27EE07F-CE97-468E-B517-29CB418A9285}" type="presOf" srcId="{7C34C173-06B8-4AAA-A9C3-242B9E0CBA6F}" destId="{E1F55106-6283-4404-8FF7-65CC677806BC}" srcOrd="1" destOrd="0" presId="urn:microsoft.com/office/officeart/2005/8/layout/orgChart1"/>
+    <dgm:cxn modelId="{EB775406-2D42-4941-B49C-BA6F0BF7A2AF}" type="presOf" srcId="{9AC12FB3-F641-424C-80B6-52156544E84F}" destId="{5E3140FD-539E-4EC4-A0C4-E11A1A80DE6B}" srcOrd="0" destOrd="0" presId="urn:microsoft.com/office/officeart/2005/8/layout/orgChart1"/>
+    <dgm:cxn modelId="{1B7972DB-6BD7-4F8F-93AC-224BF535F370}" type="presOf" srcId="{5CE6BD9B-059C-4227-B882-665FF8F0A411}" destId="{BDC60C0D-C654-4446-9048-57A21C96C0DD}" srcOrd="0" destOrd="0" presId="urn:microsoft.com/office/officeart/2005/8/layout/orgChart1"/>
+    <dgm:cxn modelId="{EA35A923-6F0A-44E0-9905-3AEDA81349D0}" type="presOf" srcId="{F7C2E141-0C40-434E-BD8C-39E54AACE36F}" destId="{680C92F7-C9F9-42F6-97E0-2B983569C42A}" srcOrd="0" destOrd="0" presId="urn:microsoft.com/office/officeart/2005/8/layout/orgChart1"/>
+    <dgm:cxn modelId="{1D28AF33-362D-4823-BCBF-1C76A1CD7B0C}" type="presOf" srcId="{72D7ABB9-6DBB-46D3-A1CC-6A4F8484EF3D}" destId="{E038BD99-48FB-4E7A-871A-CC214E650FE1}" srcOrd="0" destOrd="0" presId="urn:microsoft.com/office/officeart/2005/8/layout/orgChart1"/>
+    <dgm:cxn modelId="{CE599AAC-03DD-47C3-958F-B559B2A2AAF9}" type="presOf" srcId="{3253E3CC-8FAC-4887-BED3-B177FED3C56F}" destId="{FE04548E-229B-410A-BAB8-055B3684D728}" srcOrd="0" destOrd="0" presId="urn:microsoft.com/office/officeart/2005/8/layout/orgChart1"/>
     <dgm:cxn modelId="{8EC8D306-8129-4E53-B668-A12ED748354E}" srcId="{C8BE5DAA-630A-4CB0-829D-25986BBC4ADE}" destId="{9AC12FB3-F641-424C-80B6-52156544E84F}" srcOrd="2" destOrd="0" parTransId="{7C1B0A7A-4343-46E8-8870-A31ACA431BA0}" sibTransId="{277DBAB6-3906-4CA0-B560-EAB589D27BB3}"/>
-    <dgm:cxn modelId="{4AE1A10B-D909-4BF7-85C4-2AC9B6F2DAB5}" type="presOf" srcId="{50BAB4FF-7E45-49B7-9F5D-3C627A99012B}" destId="{3672DCB7-EA1B-4C7E-AC8A-641911F94A6C}" srcOrd="0" destOrd="0" presId="urn:microsoft.com/office/officeart/2005/8/layout/orgChart1"/>
-    <dgm:cxn modelId="{480EC914-9772-42B4-AB30-BF01F183FC7C}" type="presOf" srcId="{58D76319-511E-4EEF-B490-6A293C374C1E}" destId="{B87C11BE-C2EE-4677-AFC0-C0B5649D6B34}" srcOrd="0" destOrd="0" presId="urn:microsoft.com/office/officeart/2005/8/layout/orgChart1"/>
+    <dgm:cxn modelId="{9A834CAC-1286-4173-9604-186B61100040}" type="presOf" srcId="{35647970-9A0F-4E2A-9602-EF263587BCA4}" destId="{75CDC829-B327-4EFD-AF64-50B9E64C3242}" srcOrd="0" destOrd="0" presId="urn:microsoft.com/office/officeart/2005/8/layout/orgChart1"/>
     <dgm:cxn modelId="{76BAD817-30E4-4E6A-AAFA-FB9EF34D6455}" srcId="{385FD0EB-AB75-4B99-9949-FCDC31B74DF9}" destId="{F9832CD4-8201-4E91-96E9-E8389F7D42F5}" srcOrd="0" destOrd="0" parTransId="{3253E3CC-8FAC-4887-BED3-B177FED3C56F}" sibTransId="{B4CF9A46-B291-40FD-B027-4B6A2931EA0C}"/>
-    <dgm:cxn modelId="{23F7BD1E-55D9-48F4-950C-01B6A0274903}" type="presOf" srcId="{35647970-9A0F-4E2A-9602-EF263587BCA4}" destId="{75CDC829-B327-4EFD-AF64-50B9E64C3242}" srcOrd="0" destOrd="0" presId="urn:microsoft.com/office/officeart/2005/8/layout/orgChart1"/>
-    <dgm:cxn modelId="{C76B652A-4C7C-4F32-B68B-C76D1A12583C}" type="presOf" srcId="{7C1B0A7A-4343-46E8-8870-A31ACA431BA0}" destId="{224E5304-1DF9-41B7-83DF-09DCFAFDD39B}" srcOrd="0" destOrd="0" presId="urn:microsoft.com/office/officeart/2005/8/layout/orgChart1"/>
-    <dgm:cxn modelId="{115B4730-391C-45B5-ABE1-E1AB177C7B90}" type="presOf" srcId="{72D7ABB9-6DBB-46D3-A1CC-6A4F8484EF3D}" destId="{E038BD99-48FB-4E7A-871A-CC214E650FE1}" srcOrd="0" destOrd="0" presId="urn:microsoft.com/office/officeart/2005/8/layout/orgChart1"/>
-    <dgm:cxn modelId="{DB37A430-7C26-4738-BB25-0E78EEBD65D8}" srcId="{C8BE5DAA-630A-4CB0-829D-25986BBC4ADE}" destId="{385FD0EB-AB75-4B99-9949-FCDC31B74DF9}" srcOrd="0" destOrd="0" parTransId="{5CE6BD9B-059C-4227-B882-665FF8F0A411}" sibTransId="{140B41B1-DEF2-4350-BC07-8C9A6A24167B}"/>
-    <dgm:cxn modelId="{C4573D32-5395-456A-9379-45E1B0ED2428}" type="presOf" srcId="{3253E3CC-8FAC-4887-BED3-B177FED3C56F}" destId="{FE04548E-229B-410A-BAB8-055B3684D728}" srcOrd="0" destOrd="0" presId="urn:microsoft.com/office/officeart/2005/8/layout/orgChart1"/>
-    <dgm:cxn modelId="{E4B48C36-2E76-469E-A71C-7237A5F65187}" type="presOf" srcId="{F9832CD4-8201-4E91-96E9-E8389F7D42F5}" destId="{76AFB02A-49CC-49C0-B38E-CEDB0F17B332}" srcOrd="0" destOrd="0" presId="urn:microsoft.com/office/officeart/2005/8/layout/orgChart1"/>
-    <dgm:cxn modelId="{614D4A40-175D-434A-B69F-4E9721BBEAE4}" type="presOf" srcId="{385FD0EB-AB75-4B99-9949-FCDC31B74DF9}" destId="{287968CD-8EF2-4D00-901C-BBA5DBB9D632}" srcOrd="1" destOrd="0" presId="urn:microsoft.com/office/officeart/2005/8/layout/orgChart1"/>
-    <dgm:cxn modelId="{51BD5260-D93E-4AD6-AF64-C4C9BCC7CDF0}" type="presOf" srcId="{EA52E90C-4B1C-4ED9-A870-4D298C381BB8}" destId="{AF86172F-CFD6-4517-B470-6B9123F26B34}" srcOrd="0" destOrd="0" presId="urn:microsoft.com/office/officeart/2005/8/layout/orgChart1"/>
-    <dgm:cxn modelId="{AEE6CD66-C924-4296-92DA-C1E929C4FA7D}" srcId="{7C34C173-06B8-4AAA-A9C3-242B9E0CBA6F}" destId="{58D76319-511E-4EEF-B490-6A293C374C1E}" srcOrd="0" destOrd="0" parTransId="{50BAB4FF-7E45-49B7-9F5D-3C627A99012B}" sibTransId="{71CCFF8A-4A42-4EB2-BF45-2CBF924634A7}"/>
-    <dgm:cxn modelId="{9E98F54D-148E-47D2-A51C-4A0CFAAA1F40}" srcId="{7C34C173-06B8-4AAA-A9C3-242B9E0CBA6F}" destId="{920B4426-5688-4F9D-BDB7-A3F51F9FFFA4}" srcOrd="2" destOrd="0" parTransId="{284C2787-DE9E-4919-BE6C-40032E9A0098}" sibTransId="{0207F2C3-4969-4EEF-ACCE-9E5BF416E8BA}"/>
-    <dgm:cxn modelId="{10479C4F-2E16-4C3B-9DE0-48A84F746D9E}" srcId="{C8BE5DAA-630A-4CB0-829D-25986BBC4ADE}" destId="{7C34C173-06B8-4AAA-A9C3-242B9E0CBA6F}" srcOrd="1" destOrd="0" parTransId="{35647970-9A0F-4E2A-9602-EF263587BCA4}" sibTransId="{2824C1FF-C579-4EDC-9AD2-1A351DCDE670}"/>
-    <dgm:cxn modelId="{E1DFAF71-E3E7-4317-A92F-ECBD5ACCD1E8}" type="presOf" srcId="{F7C2E141-0C40-434E-BD8C-39E54AACE36F}" destId="{680C92F7-C9F9-42F6-97E0-2B983569C42A}" srcOrd="0" destOrd="0" presId="urn:microsoft.com/office/officeart/2005/8/layout/orgChart1"/>
-    <dgm:cxn modelId="{2A7EA985-D136-4F4F-8281-4E4FBE0F6635}" srcId="{9AC12FB3-F641-424C-80B6-52156544E84F}" destId="{72D7ABB9-6DBB-46D3-A1CC-6A4F8484EF3D}" srcOrd="0" destOrd="0" parTransId="{7F169F58-D0DD-4BFA-9590-1C2C750E3135}" sibTransId="{72066ABD-9FC1-4988-9A98-A1E677A09B5F}"/>
-    <dgm:cxn modelId="{20C32D88-D77B-480A-89CB-5A187F2A09E3}" srcId="{7C34C173-06B8-4AAA-A9C3-242B9E0CBA6F}" destId="{F7C2E141-0C40-434E-BD8C-39E54AACE36F}" srcOrd="1" destOrd="0" parTransId="{C3CF7A00-DC9A-4137-8DE5-B87B9AC14A34}" sibTransId="{54A7EE60-7EC4-4FF2-87A6-43C493DADDD6}"/>
-    <dgm:cxn modelId="{7A6FF388-F7F8-4DA6-A79B-F9B32DC6DBCD}" srcId="{9AC12FB3-F641-424C-80B6-52156544E84F}" destId="{4471D613-8136-4537-AF5C-2BDDCC599A48}" srcOrd="1" destOrd="0" parTransId="{EA52E90C-4B1C-4ED9-A870-4D298C381BB8}" sibTransId="{053C953A-C4C6-448F-841B-3866F7B5DADD}"/>
-    <dgm:cxn modelId="{A834FC8A-2903-48EA-A4D1-94A45696A3E4}" srcId="{BF7528F6-894F-475D-B40F-D670BFAE28D7}" destId="{C8BE5DAA-630A-4CB0-829D-25986BBC4ADE}" srcOrd="0" destOrd="0" parTransId="{1B40E5F4-1FEE-41AC-8E39-E7C33663278D}" sibTransId="{26F39EAA-DD89-454F-A5CC-E99480CD2FC7}"/>
-    <dgm:cxn modelId="{808DEA8F-4AF8-4772-A40E-6C6931F12B72}" type="presOf" srcId="{C8BE5DAA-630A-4CB0-829D-25986BBC4ADE}" destId="{8D876087-CBCF-44FD-A805-6A3CA63D8371}" srcOrd="0" destOrd="0" presId="urn:microsoft.com/office/officeart/2005/8/layout/orgChart1"/>
-    <dgm:cxn modelId="{012DD09D-4731-4389-9669-E33DAB7D7EBC}" type="presOf" srcId="{920B4426-5688-4F9D-BDB7-A3F51F9FFFA4}" destId="{8308870D-5588-4B12-AB2F-FD108677498F}" srcOrd="1" destOrd="0" presId="urn:microsoft.com/office/officeart/2005/8/layout/orgChart1"/>
-    <dgm:cxn modelId="{600FC49F-C146-4043-A5E1-506C9A6A34F5}" type="presOf" srcId="{7C34C173-06B8-4AAA-A9C3-242B9E0CBA6F}" destId="{DF6D266C-C7AB-43B8-8009-D476D0DC1210}" srcOrd="0" destOrd="0" presId="urn:microsoft.com/office/officeart/2005/8/layout/orgChart1"/>
-    <dgm:cxn modelId="{EDAF86A0-E883-4C70-AA9F-CFD429E0B97E}" type="presOf" srcId="{9AC12FB3-F641-424C-80B6-52156544E84F}" destId="{5E3140FD-539E-4EC4-A0C4-E11A1A80DE6B}" srcOrd="0" destOrd="0" presId="urn:microsoft.com/office/officeart/2005/8/layout/orgChart1"/>
-    <dgm:cxn modelId="{A6DD1DA3-0BC4-4750-8587-DEE30B3B7013}" type="presOf" srcId="{F7C2E141-0C40-434E-BD8C-39E54AACE36F}" destId="{2921B6E8-5659-4156-9851-E344CC29ADEB}" srcOrd="1" destOrd="0" presId="urn:microsoft.com/office/officeart/2005/8/layout/orgChart1"/>
-    <dgm:cxn modelId="{3FA521A8-E996-4435-91F0-0CEA826FB6B3}" type="presOf" srcId="{7C34C173-06B8-4AAA-A9C3-242B9E0CBA6F}" destId="{E1F55106-6283-4404-8FF7-65CC677806BC}" srcOrd="1" destOrd="0" presId="urn:microsoft.com/office/officeart/2005/8/layout/orgChart1"/>
-    <dgm:cxn modelId="{4A8F35B1-F1BE-4E50-AF5E-F1813BF95527}" type="presOf" srcId="{72D7ABB9-6DBB-46D3-A1CC-6A4F8484EF3D}" destId="{B821DF09-75C9-4A92-9C5D-64E26DA64611}" srcOrd="1" destOrd="0" presId="urn:microsoft.com/office/officeart/2005/8/layout/orgChart1"/>
-    <dgm:cxn modelId="{ECB6C5B9-43EC-4A42-AB22-4645BD2069A2}" type="presOf" srcId="{C3CF7A00-DC9A-4137-8DE5-B87B9AC14A34}" destId="{BE6CB3F6-740D-4548-A5B6-43CFF95925B1}" srcOrd="0" destOrd="0" presId="urn:microsoft.com/office/officeart/2005/8/layout/orgChart1"/>
-    <dgm:cxn modelId="{4D6055BE-32BC-4C8B-A067-5C55E63E4401}" type="presOf" srcId="{284C2787-DE9E-4919-BE6C-40032E9A0098}" destId="{1DF8BA42-EBA9-40F2-BE47-93A3D48E9AF8}" srcOrd="0" destOrd="0" presId="urn:microsoft.com/office/officeart/2005/8/layout/orgChart1"/>
-    <dgm:cxn modelId="{C6CC98C6-B5BA-4C1F-949B-3389F6E66881}" type="presOf" srcId="{C8BE5DAA-630A-4CB0-829D-25986BBC4ADE}" destId="{F0A34EB8-8FFD-499F-93C5-D6F0850E094B}" srcOrd="1" destOrd="0" presId="urn:microsoft.com/office/officeart/2005/8/layout/orgChart1"/>
-    <dgm:cxn modelId="{0FD4C6CC-4BD6-4704-B471-3B5344C9CCF2}" type="presOf" srcId="{7F169F58-D0DD-4BFA-9590-1C2C750E3135}" destId="{B40EC6DF-B1B2-4121-8A86-20A312706695}" srcOrd="0" destOrd="0" presId="urn:microsoft.com/office/officeart/2005/8/layout/orgChart1"/>
-    <dgm:cxn modelId="{07BA46D1-B2EF-4862-ADEE-1C29D5DA175A}" type="presOf" srcId="{F9832CD4-8201-4E91-96E9-E8389F7D42F5}" destId="{EB27CE29-422B-4C93-9BBE-DDA6E4FE22B0}" srcOrd="1" destOrd="0" presId="urn:microsoft.com/office/officeart/2005/8/layout/orgChart1"/>
-    <dgm:cxn modelId="{31E181DA-A9C8-4F50-9AE3-7835A3024E2C}" type="presOf" srcId="{58D76319-511E-4EEF-B490-6A293C374C1E}" destId="{89DC3714-7744-4E8D-976A-2E5ED2B4C922}" srcOrd="1" destOrd="0" presId="urn:microsoft.com/office/officeart/2005/8/layout/orgChart1"/>
-    <dgm:cxn modelId="{F4D8DBDB-4EA7-454B-AEFB-09308B422169}" type="presOf" srcId="{385FD0EB-AB75-4B99-9949-FCDC31B74DF9}" destId="{1454C26B-7CDB-4203-A71A-B3EE56D6000B}" srcOrd="0" destOrd="0" presId="urn:microsoft.com/office/officeart/2005/8/layout/orgChart1"/>
-    <dgm:cxn modelId="{602634E1-5170-4D51-AF20-1704EA6967E6}" type="presOf" srcId="{BF7528F6-894F-475D-B40F-D670BFAE28D7}" destId="{A24E415A-ABBB-48B1-876A-60FF435DB2F1}" srcOrd="0" destOrd="0" presId="urn:microsoft.com/office/officeart/2005/8/layout/orgChart1"/>
-    <dgm:cxn modelId="{6BEDAFE1-02B0-4216-85D2-B7A9A14074CD}" type="presOf" srcId="{4471D613-8136-4537-AF5C-2BDDCC599A48}" destId="{43DEC97D-8CD4-4B9F-B293-81911FCF22AC}" srcOrd="1" destOrd="0" presId="urn:microsoft.com/office/officeart/2005/8/layout/orgChart1"/>
-    <dgm:cxn modelId="{7177A1E5-0F31-4CF6-ACE0-9F0963CCA5A0}" type="presOf" srcId="{9AC12FB3-F641-424C-80B6-52156544E84F}" destId="{A7443158-B7D6-43F7-BA3F-CD6D44185C8B}" srcOrd="1" destOrd="0" presId="urn:microsoft.com/office/officeart/2005/8/layout/orgChart1"/>
-    <dgm:cxn modelId="{188DEBE7-2680-4FA8-9927-8D23C5316236}" type="presOf" srcId="{920B4426-5688-4F9D-BDB7-A3F51F9FFFA4}" destId="{D55C8C55-2E35-4094-9784-A630286E03FB}" srcOrd="0" destOrd="0" presId="urn:microsoft.com/office/officeart/2005/8/layout/orgChart1"/>
-    <dgm:cxn modelId="{16C108F5-B38A-48EE-AC69-87E0E8424F8D}" type="presOf" srcId="{4471D613-8136-4537-AF5C-2BDDCC599A48}" destId="{63D5EFC0-CBC6-43E7-BCA7-D38B60291181}" srcOrd="0" destOrd="0" presId="urn:microsoft.com/office/officeart/2005/8/layout/orgChart1"/>
-    <dgm:cxn modelId="{6920795F-3FEC-4CB4-89C3-C8430A5B7F9C}" type="presParOf" srcId="{A24E415A-ABBB-48B1-876A-60FF435DB2F1}" destId="{A2280F90-898B-4B14-8E01-16FC3E7D1E04}" srcOrd="0" destOrd="0" presId="urn:microsoft.com/office/officeart/2005/8/layout/orgChart1"/>
-    <dgm:cxn modelId="{10F44877-DF6D-46A4-871F-5DB8F4856EAF}" type="presParOf" srcId="{A2280F90-898B-4B14-8E01-16FC3E7D1E04}" destId="{5D5D4F2B-CC10-4618-9391-20315B2B4672}" srcOrd="0" destOrd="0" presId="urn:microsoft.com/office/officeart/2005/8/layout/orgChart1"/>
-    <dgm:cxn modelId="{67F3CFA2-893F-4E54-B9FC-0DBCC8AB1EAA}" type="presParOf" srcId="{5D5D4F2B-CC10-4618-9391-20315B2B4672}" destId="{8D876087-CBCF-44FD-A805-6A3CA63D8371}" srcOrd="0" destOrd="0" presId="urn:microsoft.com/office/officeart/2005/8/layout/orgChart1"/>
-    <dgm:cxn modelId="{BDE41F95-5FB7-41F9-BC6B-0C0429000C84}" type="presParOf" srcId="{5D5D4F2B-CC10-4618-9391-20315B2B4672}" destId="{F0A34EB8-8FFD-499F-93C5-D6F0850E094B}" srcOrd="1" destOrd="0" presId="urn:microsoft.com/office/officeart/2005/8/layout/orgChart1"/>
-    <dgm:cxn modelId="{791EA2F5-EECE-4256-98D9-D50A392AC9A5}" type="presParOf" srcId="{A2280F90-898B-4B14-8E01-16FC3E7D1E04}" destId="{244695A2-CCC6-4B59-A428-D2E0CC522C34}" srcOrd="1" destOrd="0" presId="urn:microsoft.com/office/officeart/2005/8/layout/orgChart1"/>
-    <dgm:cxn modelId="{5DA0C4EE-293A-4ED8-A749-BBDA17BAD4D3}" type="presParOf" srcId="{244695A2-CCC6-4B59-A428-D2E0CC522C34}" destId="{BDC60C0D-C654-4446-9048-57A21C96C0DD}" srcOrd="0" destOrd="0" presId="urn:microsoft.com/office/officeart/2005/8/layout/orgChart1"/>
-    <dgm:cxn modelId="{FFAC08D6-FCFB-4556-8BC6-AB43C4BC77B2}" type="presParOf" srcId="{244695A2-CCC6-4B59-A428-D2E0CC522C34}" destId="{265F4679-48CA-4495-BCF7-12D8368F0596}" srcOrd="1" destOrd="0" presId="urn:microsoft.com/office/officeart/2005/8/layout/orgChart1"/>
-    <dgm:cxn modelId="{61B0DE8C-C311-47A8-8A62-28D1C30F8535}" type="presParOf" srcId="{265F4679-48CA-4495-BCF7-12D8368F0596}" destId="{C2AE383F-640F-414E-BE06-E0FFE5D30D13}" srcOrd="0" destOrd="0" presId="urn:microsoft.com/office/officeart/2005/8/layout/orgChart1"/>
-    <dgm:cxn modelId="{159E7529-9DDE-4AF1-8D6B-CEA5EDC2C2AD}" type="presParOf" srcId="{C2AE383F-640F-414E-BE06-E0FFE5D30D13}" destId="{1454C26B-7CDB-4203-A71A-B3EE56D6000B}" srcOrd="0" destOrd="0" presId="urn:microsoft.com/office/officeart/2005/8/layout/orgChart1"/>
-    <dgm:cxn modelId="{F31F7039-26A4-45EB-952B-FC90AE486BC0}" type="presParOf" srcId="{C2AE383F-640F-414E-BE06-E0FFE5D30D13}" destId="{287968CD-8EF2-4D00-901C-BBA5DBB9D632}" srcOrd="1" destOrd="0" presId="urn:microsoft.com/office/officeart/2005/8/layout/orgChart1"/>
-    <dgm:cxn modelId="{8513475B-9A57-4A42-80D4-DCBA82FC1D14}" type="presParOf" srcId="{265F4679-48CA-4495-BCF7-12D8368F0596}" destId="{405BD2BF-A85C-4BC1-B6C5-3239EC1BF185}" srcOrd="1" destOrd="0" presId="urn:microsoft.com/office/officeart/2005/8/layout/orgChart1"/>
-    <dgm:cxn modelId="{BC44356D-C0A3-49B9-B7F4-BA9E645E539F}" type="presParOf" srcId="{405BD2BF-A85C-4BC1-B6C5-3239EC1BF185}" destId="{FE04548E-229B-410A-BAB8-055B3684D728}" srcOrd="0" destOrd="0" presId="urn:microsoft.com/office/officeart/2005/8/layout/orgChart1"/>
-    <dgm:cxn modelId="{FCDDE8BD-D9FD-4984-AC06-CB3540EDEB59}" type="presParOf" srcId="{405BD2BF-A85C-4BC1-B6C5-3239EC1BF185}" destId="{CCF1C39A-CA3F-4913-97D2-3A341A2801CB}" srcOrd="1" destOrd="0" presId="urn:microsoft.com/office/officeart/2005/8/layout/orgChart1"/>
-    <dgm:cxn modelId="{30198BDF-0AE4-4B3E-93DF-1286273A3893}" type="presParOf" srcId="{CCF1C39A-CA3F-4913-97D2-3A341A2801CB}" destId="{DF001F30-9615-408B-B4F6-F1AE92348CD8}" srcOrd="0" destOrd="0" presId="urn:microsoft.com/office/officeart/2005/8/layout/orgChart1"/>
-    <dgm:cxn modelId="{E85A4C09-94A9-4C10-AFD6-823B50C05618}" type="presParOf" srcId="{DF001F30-9615-408B-B4F6-F1AE92348CD8}" destId="{76AFB02A-49CC-49C0-B38E-CEDB0F17B332}" srcOrd="0" destOrd="0" presId="urn:microsoft.com/office/officeart/2005/8/layout/orgChart1"/>
-    <dgm:cxn modelId="{46457EB3-640B-48F1-BD23-25BF0FF67ED4}" type="presParOf" srcId="{DF001F30-9615-408B-B4F6-F1AE92348CD8}" destId="{EB27CE29-422B-4C93-9BBE-DDA6E4FE22B0}" srcOrd="1" destOrd="0" presId="urn:microsoft.com/office/officeart/2005/8/layout/orgChart1"/>
-    <dgm:cxn modelId="{CA70C7AB-F9E1-4C6B-8108-348CA4D06DFD}" type="presParOf" srcId="{CCF1C39A-CA3F-4913-97D2-3A341A2801CB}" destId="{73F7F084-BF1C-46E0-8016-2F5672DA2A05}" srcOrd="1" destOrd="0" presId="urn:microsoft.com/office/officeart/2005/8/layout/orgChart1"/>
-    <dgm:cxn modelId="{16A49D61-7193-44CC-B41D-81994FD46868}" type="presParOf" srcId="{CCF1C39A-CA3F-4913-97D2-3A341A2801CB}" destId="{7391319B-F1BC-4E36-84C7-CAE3EF4BE479}" srcOrd="2" destOrd="0" presId="urn:microsoft.com/office/officeart/2005/8/layout/orgChart1"/>
-    <dgm:cxn modelId="{B06CED67-F774-4AAA-8C3B-A97DD43CC1B4}" type="presParOf" srcId="{265F4679-48CA-4495-BCF7-12D8368F0596}" destId="{420065D5-52B8-4329-8394-3CAF128B5966}" srcOrd="2" destOrd="0" presId="urn:microsoft.com/office/officeart/2005/8/layout/orgChart1"/>
-    <dgm:cxn modelId="{99578F42-D123-412E-BFA3-1D6BDFA7ECC7}" type="presParOf" srcId="{244695A2-CCC6-4B59-A428-D2E0CC522C34}" destId="{75CDC829-B327-4EFD-AF64-50B9E64C3242}" srcOrd="2" destOrd="0" presId="urn:microsoft.com/office/officeart/2005/8/layout/orgChart1"/>
-    <dgm:cxn modelId="{90AA8981-AAAA-406E-B964-3B0A66841510}" type="presParOf" srcId="{244695A2-CCC6-4B59-A428-D2E0CC522C34}" destId="{CCB714B1-01B3-4F61-8DB3-E34143235E8B}" srcOrd="3" destOrd="0" presId="urn:microsoft.com/office/officeart/2005/8/layout/orgChart1"/>
-    <dgm:cxn modelId="{1E1D839E-24C1-47AA-92A4-7B3B2861AF31}" type="presParOf" srcId="{CCB714B1-01B3-4F61-8DB3-E34143235E8B}" destId="{6B3CACA5-F0A2-491D-ABE4-8B4881973BD3}" srcOrd="0" destOrd="0" presId="urn:microsoft.com/office/officeart/2005/8/layout/orgChart1"/>
-    <dgm:cxn modelId="{E6D06F15-59C2-4EBC-B660-E273323F7AF2}" type="presParOf" srcId="{6B3CACA5-F0A2-491D-ABE4-8B4881973BD3}" destId="{DF6D266C-C7AB-43B8-8009-D476D0DC1210}" srcOrd="0" destOrd="0" presId="urn:microsoft.com/office/officeart/2005/8/layout/orgChart1"/>
-    <dgm:cxn modelId="{98FC15A3-982F-49CE-9330-A7DF0F010782}" type="presParOf" srcId="{6B3CACA5-F0A2-491D-ABE4-8B4881973BD3}" destId="{E1F55106-6283-4404-8FF7-65CC677806BC}" srcOrd="1" destOrd="0" presId="urn:microsoft.com/office/officeart/2005/8/layout/orgChart1"/>
-    <dgm:cxn modelId="{DB3B02FE-88F6-467F-87E3-0EB51ED7712D}" type="presParOf" srcId="{CCB714B1-01B3-4F61-8DB3-E34143235E8B}" destId="{287E74EB-178C-432D-9159-FEA833F5A8F0}" srcOrd="1" destOrd="0" presId="urn:microsoft.com/office/officeart/2005/8/layout/orgChart1"/>
-    <dgm:cxn modelId="{87CF85B2-C23B-4A62-A58B-AA6E8187B31C}" type="presParOf" srcId="{287E74EB-178C-432D-9159-FEA833F5A8F0}" destId="{3672DCB7-EA1B-4C7E-AC8A-641911F94A6C}" srcOrd="0" destOrd="0" presId="urn:microsoft.com/office/officeart/2005/8/layout/orgChart1"/>
-    <dgm:cxn modelId="{EDA22FE9-C6FF-4E1B-B02A-9C2D0CCFD00D}" type="presParOf" srcId="{287E74EB-178C-432D-9159-FEA833F5A8F0}" destId="{3C4F46D4-B850-4835-A870-373A27E6E340}" srcOrd="1" destOrd="0" presId="urn:microsoft.com/office/officeart/2005/8/layout/orgChart1"/>
-    <dgm:cxn modelId="{0787CB21-5D5A-4387-A244-47D28AF8F165}" type="presParOf" srcId="{3C4F46D4-B850-4835-A870-373A27E6E340}" destId="{DAEC4A35-E70A-4D6B-8938-EDDF46271FE9}" srcOrd="0" destOrd="0" presId="urn:microsoft.com/office/officeart/2005/8/layout/orgChart1"/>
-    <dgm:cxn modelId="{EAF1B550-4EB2-4D45-AC4E-5A9C8B096C65}" type="presParOf" srcId="{DAEC4A35-E70A-4D6B-8938-EDDF46271FE9}" destId="{B87C11BE-C2EE-4677-AFC0-C0B5649D6B34}" srcOrd="0" destOrd="0" presId="urn:microsoft.com/office/officeart/2005/8/layout/orgChart1"/>
-    <dgm:cxn modelId="{75DAB84D-C992-4002-AA70-6F2EF7E3C7A3}" type="presParOf" srcId="{DAEC4A35-E70A-4D6B-8938-EDDF46271FE9}" destId="{89DC3714-7744-4E8D-976A-2E5ED2B4C922}" srcOrd="1" destOrd="0" presId="urn:microsoft.com/office/officeart/2005/8/layout/orgChart1"/>
-    <dgm:cxn modelId="{288FCE46-6352-4606-8AC9-8FB47274D7A7}" type="presParOf" srcId="{3C4F46D4-B850-4835-A870-373A27E6E340}" destId="{9AD44F18-1C1A-4314-A495-93C1DAE5AFC1}" srcOrd="1" destOrd="0" presId="urn:microsoft.com/office/officeart/2005/8/layout/orgChart1"/>
-    <dgm:cxn modelId="{67E4F802-B439-423B-A8B4-7B948CD593A9}" type="presParOf" srcId="{3C4F46D4-B850-4835-A870-373A27E6E340}" destId="{12A47EAE-1E2F-4216-B25E-78B0CAB9FF86}" srcOrd="2" destOrd="0" presId="urn:microsoft.com/office/officeart/2005/8/layout/orgChart1"/>
-    <dgm:cxn modelId="{D282A7E7-240C-493B-9CF8-2F17516FFCE7}" type="presParOf" srcId="{287E74EB-178C-432D-9159-FEA833F5A8F0}" destId="{BE6CB3F6-740D-4548-A5B6-43CFF95925B1}" srcOrd="2" destOrd="0" presId="urn:microsoft.com/office/officeart/2005/8/layout/orgChart1"/>
-    <dgm:cxn modelId="{36D4D5B8-7B8C-477E-9C2A-D9EC9D752DA4}" type="presParOf" srcId="{287E74EB-178C-432D-9159-FEA833F5A8F0}" destId="{8025C2A3-E38C-43BF-BD86-EE2F873D2AFC}" srcOrd="3" destOrd="0" presId="urn:microsoft.com/office/officeart/2005/8/layout/orgChart1"/>
-    <dgm:cxn modelId="{740E9D86-2DDC-4F2D-A159-39FE88DF8757}" type="presParOf" srcId="{8025C2A3-E38C-43BF-BD86-EE2F873D2AFC}" destId="{AD12D2B0-8589-416C-9E00-C91E15718AD7}" srcOrd="0" destOrd="0" presId="urn:microsoft.com/office/officeart/2005/8/layout/orgChart1"/>
-    <dgm:cxn modelId="{77606D8C-2C4B-4CD4-8B5A-1CF5B6EC7512}" type="presParOf" srcId="{AD12D2B0-8589-416C-9E00-C91E15718AD7}" destId="{680C92F7-C9F9-42F6-97E0-2B983569C42A}" srcOrd="0" destOrd="0" presId="urn:microsoft.com/office/officeart/2005/8/layout/orgChart1"/>
-    <dgm:cxn modelId="{F55BEB8C-BE05-4AF2-8CA0-307CDB94D0E6}" type="presParOf" srcId="{AD12D2B0-8589-416C-9E00-C91E15718AD7}" destId="{2921B6E8-5659-4156-9851-E344CC29ADEB}" srcOrd="1" destOrd="0" presId="urn:microsoft.com/office/officeart/2005/8/layout/orgChart1"/>
-    <dgm:cxn modelId="{2B732B3E-50C1-4D16-BB70-2FC542FF3D5A}" type="presParOf" srcId="{8025C2A3-E38C-43BF-BD86-EE2F873D2AFC}" destId="{963BF2B5-DB5A-4429-97BA-3D66916B3BB2}" srcOrd="1" destOrd="0" presId="urn:microsoft.com/office/officeart/2005/8/layout/orgChart1"/>
-    <dgm:cxn modelId="{30BA11DA-4508-4B95-B1E9-F89E1A68B21B}" type="presParOf" srcId="{8025C2A3-E38C-43BF-BD86-EE2F873D2AFC}" destId="{FE621425-7D91-4EF2-889A-CFE2AE407D2E}" srcOrd="2" destOrd="0" presId="urn:microsoft.com/office/officeart/2005/8/layout/orgChart1"/>
-    <dgm:cxn modelId="{6441DDBB-4B6B-4A20-AD6B-9601B5A114C3}" type="presParOf" srcId="{287E74EB-178C-432D-9159-FEA833F5A8F0}" destId="{1DF8BA42-EBA9-40F2-BE47-93A3D48E9AF8}" srcOrd="4" destOrd="0" presId="urn:microsoft.com/office/officeart/2005/8/layout/orgChart1"/>
-    <dgm:cxn modelId="{A43E3A65-3B79-4BE0-8C70-AA1A151BF62A}" type="presParOf" srcId="{287E74EB-178C-432D-9159-FEA833F5A8F0}" destId="{2CA8571A-3D5C-448D-9A58-FB0930362F52}" srcOrd="5" destOrd="0" presId="urn:microsoft.com/office/officeart/2005/8/layout/orgChart1"/>
-    <dgm:cxn modelId="{2F471920-307E-46A1-961E-97E03E423CB8}" type="presParOf" srcId="{2CA8571A-3D5C-448D-9A58-FB0930362F52}" destId="{4A6B1A7F-DE14-4FCB-8A2D-012952D6DAAE}" srcOrd="0" destOrd="0" presId="urn:microsoft.com/office/officeart/2005/8/layout/orgChart1"/>
-    <dgm:cxn modelId="{4D02CD43-57A1-4BFD-9B6D-D80ED2AF6C31}" type="presParOf" srcId="{4A6B1A7F-DE14-4FCB-8A2D-012952D6DAAE}" destId="{D55C8C55-2E35-4094-9784-A630286E03FB}" srcOrd="0" destOrd="0" presId="urn:microsoft.com/office/officeart/2005/8/layout/orgChart1"/>
-    <dgm:cxn modelId="{50E2DC99-CC0E-45F0-AF7F-0C8589038FDD}" type="presParOf" srcId="{4A6B1A7F-DE14-4FCB-8A2D-012952D6DAAE}" destId="{8308870D-5588-4B12-AB2F-FD108677498F}" srcOrd="1" destOrd="0" presId="urn:microsoft.com/office/officeart/2005/8/layout/orgChart1"/>
-    <dgm:cxn modelId="{77172CE3-95C0-405B-9C8E-FD1EDA911A8E}" type="presParOf" srcId="{2CA8571A-3D5C-448D-9A58-FB0930362F52}" destId="{B41691D6-60D2-4C0D-9743-B5B29708B972}" srcOrd="1" destOrd="0" presId="urn:microsoft.com/office/officeart/2005/8/layout/orgChart1"/>
-    <dgm:cxn modelId="{AFE85676-7A56-46BB-8599-BB9D79D0A0C4}" type="presParOf" srcId="{2CA8571A-3D5C-448D-9A58-FB0930362F52}" destId="{F3E40AD2-DFC5-4D93-B41E-9317D586F54A}" srcOrd="2" destOrd="0" presId="urn:microsoft.com/office/officeart/2005/8/layout/orgChart1"/>
-    <dgm:cxn modelId="{B8595ADB-88A1-4A44-8FF3-2534CBCE7193}" type="presParOf" srcId="{CCB714B1-01B3-4F61-8DB3-E34143235E8B}" destId="{19F5FEF4-F60F-404E-A058-9B2039F84A90}" srcOrd="2" destOrd="0" presId="urn:microsoft.com/office/officeart/2005/8/layout/orgChart1"/>
-    <dgm:cxn modelId="{E95CC473-8C49-4F4B-BA31-9B71A5A1ECC2}" type="presParOf" srcId="{244695A2-CCC6-4B59-A428-D2E0CC522C34}" destId="{224E5304-1DF9-41B7-83DF-09DCFAFDD39B}" srcOrd="4" destOrd="0" presId="urn:microsoft.com/office/officeart/2005/8/layout/orgChart1"/>
-    <dgm:cxn modelId="{DCCC94AB-F5B2-47BC-A48B-78AECC2B64D7}" type="presParOf" srcId="{244695A2-CCC6-4B59-A428-D2E0CC522C34}" destId="{C6E1E553-6FFD-4869-9655-0A890E128870}" srcOrd="5" destOrd="0" presId="urn:microsoft.com/office/officeart/2005/8/layout/orgChart1"/>
-    <dgm:cxn modelId="{3F23E216-C78C-4594-8F73-718C986C09E4}" type="presParOf" srcId="{C6E1E553-6FFD-4869-9655-0A890E128870}" destId="{E4B39779-83DA-4695-832B-7E1364F6DA7E}" srcOrd="0" destOrd="0" presId="urn:microsoft.com/office/officeart/2005/8/layout/orgChart1"/>
-    <dgm:cxn modelId="{4B9F9D50-BA2C-4881-9DE0-A7CE3616595D}" type="presParOf" srcId="{E4B39779-83DA-4695-832B-7E1364F6DA7E}" destId="{5E3140FD-539E-4EC4-A0C4-E11A1A80DE6B}" srcOrd="0" destOrd="0" presId="urn:microsoft.com/office/officeart/2005/8/layout/orgChart1"/>
-    <dgm:cxn modelId="{34933A89-98F2-475F-BCAD-5720D6C05314}" type="presParOf" srcId="{E4B39779-83DA-4695-832B-7E1364F6DA7E}" destId="{A7443158-B7D6-43F7-BA3F-CD6D44185C8B}" srcOrd="1" destOrd="0" presId="urn:microsoft.com/office/officeart/2005/8/layout/orgChart1"/>
-    <dgm:cxn modelId="{1C5EAF7F-8CEC-4108-B133-370E4ECA30FB}" type="presParOf" srcId="{C6E1E553-6FFD-4869-9655-0A890E128870}" destId="{1533F849-6DE0-4231-A5A4-B03B3E1B739C}" srcOrd="1" destOrd="0" presId="urn:microsoft.com/office/officeart/2005/8/layout/orgChart1"/>
-    <dgm:cxn modelId="{EACF0D4B-5F9B-42B4-B525-2C28430D2BF0}" type="presParOf" srcId="{1533F849-6DE0-4231-A5A4-B03B3E1B739C}" destId="{B40EC6DF-B1B2-4121-8A86-20A312706695}" srcOrd="0" destOrd="0" presId="urn:microsoft.com/office/officeart/2005/8/layout/orgChart1"/>
-    <dgm:cxn modelId="{5A476C31-1FC4-4FFF-BF40-A30D47325A8B}" type="presParOf" srcId="{1533F849-6DE0-4231-A5A4-B03B3E1B739C}" destId="{0E25D428-2C02-4CEB-AEA1-074D190D19AE}" srcOrd="1" destOrd="0" presId="urn:microsoft.com/office/officeart/2005/8/layout/orgChart1"/>
-    <dgm:cxn modelId="{8EF8DB5D-324F-4B37-B83B-0294B6FB04E9}" type="presParOf" srcId="{0E25D428-2C02-4CEB-AEA1-074D190D19AE}" destId="{A0F95F8A-01E3-4C95-BD01-F88CB0C93731}" srcOrd="0" destOrd="0" presId="urn:microsoft.com/office/officeart/2005/8/layout/orgChart1"/>
-    <dgm:cxn modelId="{F80F1321-613F-4F16-9DE4-2814B3FDA690}" type="presParOf" srcId="{A0F95F8A-01E3-4C95-BD01-F88CB0C93731}" destId="{E038BD99-48FB-4E7A-871A-CC214E650FE1}" srcOrd="0" destOrd="0" presId="urn:microsoft.com/office/officeart/2005/8/layout/orgChart1"/>
-    <dgm:cxn modelId="{9C8A49DC-9C0B-4C25-AEF3-E0255D6DA088}" type="presParOf" srcId="{A0F95F8A-01E3-4C95-BD01-F88CB0C93731}" destId="{B821DF09-75C9-4A92-9C5D-64E26DA64611}" srcOrd="1" destOrd="0" presId="urn:microsoft.com/office/officeart/2005/8/layout/orgChart1"/>
-    <dgm:cxn modelId="{65DE2AF7-1487-4B05-9ABC-EB3C7AF0414F}" type="presParOf" srcId="{0E25D428-2C02-4CEB-AEA1-074D190D19AE}" destId="{D63EDAAE-0061-4E40-8676-572CC3D51B3B}" srcOrd="1" destOrd="0" presId="urn:microsoft.com/office/officeart/2005/8/layout/orgChart1"/>
-    <dgm:cxn modelId="{F5C1DFC0-B129-444D-85C7-6DDD7DE11BDE}" type="presParOf" srcId="{0E25D428-2C02-4CEB-AEA1-074D190D19AE}" destId="{9BB3FB68-AA63-42F7-8520-69126FAB9B28}" srcOrd="2" destOrd="0" presId="urn:microsoft.com/office/officeart/2005/8/layout/orgChart1"/>
-    <dgm:cxn modelId="{89E8A0DC-60B0-4A73-914B-33AB294D44C1}" type="presParOf" srcId="{1533F849-6DE0-4231-A5A4-B03B3E1B739C}" destId="{AF86172F-CFD6-4517-B470-6B9123F26B34}" srcOrd="2" destOrd="0" presId="urn:microsoft.com/office/officeart/2005/8/layout/orgChart1"/>
-    <dgm:cxn modelId="{23746609-F2E2-4CB0-9612-71B6BED97186}" type="presParOf" srcId="{1533F849-6DE0-4231-A5A4-B03B3E1B739C}" destId="{2ACF517D-6EE8-4942-BEBB-62B96CA8EF1D}" srcOrd="3" destOrd="0" presId="urn:microsoft.com/office/officeart/2005/8/layout/orgChart1"/>
-    <dgm:cxn modelId="{FCCE7E44-90F3-4950-A7F7-9439927E05FF}" type="presParOf" srcId="{2ACF517D-6EE8-4942-BEBB-62B96CA8EF1D}" destId="{28E13375-4341-4BF2-8042-D55E278BC8AB}" srcOrd="0" destOrd="0" presId="urn:microsoft.com/office/officeart/2005/8/layout/orgChart1"/>
-    <dgm:cxn modelId="{1E548FD8-4A70-4BEB-A435-3B339AE01EA0}" type="presParOf" srcId="{28E13375-4341-4BF2-8042-D55E278BC8AB}" destId="{63D5EFC0-CBC6-43E7-BCA7-D38B60291181}" srcOrd="0" destOrd="0" presId="urn:microsoft.com/office/officeart/2005/8/layout/orgChart1"/>
-    <dgm:cxn modelId="{6EFF6C06-7952-47FB-9B4B-9E837D82D767}" type="presParOf" srcId="{28E13375-4341-4BF2-8042-D55E278BC8AB}" destId="{43DEC97D-8CD4-4B9F-B293-81911FCF22AC}" srcOrd="1" destOrd="0" presId="urn:microsoft.com/office/officeart/2005/8/layout/orgChart1"/>
-    <dgm:cxn modelId="{A7722D26-0E61-4099-8226-F07477CA597D}" type="presParOf" srcId="{2ACF517D-6EE8-4942-BEBB-62B96CA8EF1D}" destId="{BC79FDD1-366D-4012-8C18-FA33549663F5}" srcOrd="1" destOrd="0" presId="urn:microsoft.com/office/officeart/2005/8/layout/orgChart1"/>
-    <dgm:cxn modelId="{B6A9EBCF-C2B8-4A34-BD3E-7AC2F531EDD3}" type="presParOf" srcId="{2ACF517D-6EE8-4942-BEBB-62B96CA8EF1D}" destId="{632DBE66-30CB-4FF1-B1F7-F3B6CBCCF944}" srcOrd="2" destOrd="0" presId="urn:microsoft.com/office/officeart/2005/8/layout/orgChart1"/>
-    <dgm:cxn modelId="{D29A49EF-9E9E-4756-B212-C533DCDA2D08}" type="presParOf" srcId="{C6E1E553-6FFD-4869-9655-0A890E128870}" destId="{00C80851-88BC-469D-83BB-660B923CCB43}" srcOrd="2" destOrd="0" presId="urn:microsoft.com/office/officeart/2005/8/layout/orgChart1"/>
-    <dgm:cxn modelId="{38306B49-B36B-40E8-AD51-A26DEC0F2F16}" type="presParOf" srcId="{A2280F90-898B-4B14-8E01-16FC3E7D1E04}" destId="{EF6A26DC-58A9-431B-8C1F-E345EB986B7E}" srcOrd="2" destOrd="0" presId="urn:microsoft.com/office/officeart/2005/8/layout/orgChart1"/>
+    <dgm:cxn modelId="{82899CEA-546E-42D3-A390-694DDA59E8BD}" type="presParOf" srcId="{A24E415A-ABBB-48B1-876A-60FF435DB2F1}" destId="{A2280F90-898B-4B14-8E01-16FC3E7D1E04}" srcOrd="0" destOrd="0" presId="urn:microsoft.com/office/officeart/2005/8/layout/orgChart1"/>
+    <dgm:cxn modelId="{15A561E7-8131-4197-BA9D-EAEE4A957B22}" type="presParOf" srcId="{A2280F90-898B-4B14-8E01-16FC3E7D1E04}" destId="{5D5D4F2B-CC10-4618-9391-20315B2B4672}" srcOrd="0" destOrd="0" presId="urn:microsoft.com/office/officeart/2005/8/layout/orgChart1"/>
+    <dgm:cxn modelId="{37F94E67-3CAC-4FB2-9998-5366202BFC8A}" type="presParOf" srcId="{5D5D4F2B-CC10-4618-9391-20315B2B4672}" destId="{8D876087-CBCF-44FD-A805-6A3CA63D8371}" srcOrd="0" destOrd="0" presId="urn:microsoft.com/office/officeart/2005/8/layout/orgChart1"/>
+    <dgm:cxn modelId="{7AFB9739-3DA5-416E-9931-699414C72BA6}" type="presParOf" srcId="{5D5D4F2B-CC10-4618-9391-20315B2B4672}" destId="{F0A34EB8-8FFD-499F-93C5-D6F0850E094B}" srcOrd="1" destOrd="0" presId="urn:microsoft.com/office/officeart/2005/8/layout/orgChart1"/>
+    <dgm:cxn modelId="{33E15915-46EF-4C0E-9443-63EF20062C93}" type="presParOf" srcId="{A2280F90-898B-4B14-8E01-16FC3E7D1E04}" destId="{244695A2-CCC6-4B59-A428-D2E0CC522C34}" srcOrd="1" destOrd="0" presId="urn:microsoft.com/office/officeart/2005/8/layout/orgChart1"/>
+    <dgm:cxn modelId="{BEBA453D-F6FB-4AE3-8E09-1D39EE70D47C}" type="presParOf" srcId="{244695A2-CCC6-4B59-A428-D2E0CC522C34}" destId="{BDC60C0D-C654-4446-9048-57A21C96C0DD}" srcOrd="0" destOrd="0" presId="urn:microsoft.com/office/officeart/2005/8/layout/orgChart1"/>
+    <dgm:cxn modelId="{4047DD36-7241-40E3-B688-0ACFB8247559}" type="presParOf" srcId="{244695A2-CCC6-4B59-A428-D2E0CC522C34}" destId="{265F4679-48CA-4495-BCF7-12D8368F0596}" srcOrd="1" destOrd="0" presId="urn:microsoft.com/office/officeart/2005/8/layout/orgChart1"/>
+    <dgm:cxn modelId="{EA4FA153-F1A7-4E4B-8D22-B41E9CA64FC1}" type="presParOf" srcId="{265F4679-48CA-4495-BCF7-12D8368F0596}" destId="{C2AE383F-640F-414E-BE06-E0FFE5D30D13}" srcOrd="0" destOrd="0" presId="urn:microsoft.com/office/officeart/2005/8/layout/orgChart1"/>
+    <dgm:cxn modelId="{5CD3AFBD-0C22-4F45-9336-7A6F8946A5D5}" type="presParOf" srcId="{C2AE383F-640F-414E-BE06-E0FFE5D30D13}" destId="{1454C26B-7CDB-4203-A71A-B3EE56D6000B}" srcOrd="0" destOrd="0" presId="urn:microsoft.com/office/officeart/2005/8/layout/orgChart1"/>
+    <dgm:cxn modelId="{AA0EAA15-E35E-43B7-A102-8E8A52F4A4DC}" type="presParOf" srcId="{C2AE383F-640F-414E-BE06-E0FFE5D30D13}" destId="{287968CD-8EF2-4D00-901C-BBA5DBB9D632}" srcOrd="1" destOrd="0" presId="urn:microsoft.com/office/officeart/2005/8/layout/orgChart1"/>
+    <dgm:cxn modelId="{F67B5F72-7973-49D6-A925-7AD7920F899B}" type="presParOf" srcId="{265F4679-48CA-4495-BCF7-12D8368F0596}" destId="{405BD2BF-A85C-4BC1-B6C5-3239EC1BF185}" srcOrd="1" destOrd="0" presId="urn:microsoft.com/office/officeart/2005/8/layout/orgChart1"/>
+    <dgm:cxn modelId="{705C381F-5F09-44F2-BAAB-EF37774CAFCD}" type="presParOf" srcId="{405BD2BF-A85C-4BC1-B6C5-3239EC1BF185}" destId="{FE04548E-229B-410A-BAB8-055B3684D728}" srcOrd="0" destOrd="0" presId="urn:microsoft.com/office/officeart/2005/8/layout/orgChart1"/>
+    <dgm:cxn modelId="{F84177B6-F055-4B5B-910E-BC35D27C68DE}" type="presParOf" srcId="{405BD2BF-A85C-4BC1-B6C5-3239EC1BF185}" destId="{CCF1C39A-CA3F-4913-97D2-3A341A2801CB}" srcOrd="1" destOrd="0" presId="urn:microsoft.com/office/officeart/2005/8/layout/orgChart1"/>
+    <dgm:cxn modelId="{584CCCE6-A3BF-4FC6-96F3-8018B9E3C474}" type="presParOf" srcId="{CCF1C39A-CA3F-4913-97D2-3A341A2801CB}" destId="{DF001F30-9615-408B-B4F6-F1AE92348CD8}" srcOrd="0" destOrd="0" presId="urn:microsoft.com/office/officeart/2005/8/layout/orgChart1"/>
+    <dgm:cxn modelId="{9F513F94-B295-477B-A989-C2AC1B0D9558}" type="presParOf" srcId="{DF001F30-9615-408B-B4F6-F1AE92348CD8}" destId="{76AFB02A-49CC-49C0-B38E-CEDB0F17B332}" srcOrd="0" destOrd="0" presId="urn:microsoft.com/office/officeart/2005/8/layout/orgChart1"/>
+    <dgm:cxn modelId="{ACFD4F87-0E9A-4A5E-8E30-C5F015516ACA}" type="presParOf" srcId="{DF001F30-9615-408B-B4F6-F1AE92348CD8}" destId="{EB27CE29-422B-4C93-9BBE-DDA6E4FE22B0}" srcOrd="1" destOrd="0" presId="urn:microsoft.com/office/officeart/2005/8/layout/orgChart1"/>
+    <dgm:cxn modelId="{7559532E-C817-4153-8CA8-B89E2EE752EA}" type="presParOf" srcId="{CCF1C39A-CA3F-4913-97D2-3A341A2801CB}" destId="{73F7F084-BF1C-46E0-8016-2F5672DA2A05}" srcOrd="1" destOrd="0" presId="urn:microsoft.com/office/officeart/2005/8/layout/orgChart1"/>
+    <dgm:cxn modelId="{E420A73F-1DF6-45BA-95FD-B2FB05C1D73E}" type="presParOf" srcId="{CCF1C39A-CA3F-4913-97D2-3A341A2801CB}" destId="{7391319B-F1BC-4E36-84C7-CAE3EF4BE479}" srcOrd="2" destOrd="0" presId="urn:microsoft.com/office/officeart/2005/8/layout/orgChart1"/>
+    <dgm:cxn modelId="{4583922F-DBC4-428C-85A4-BE63C5D0CA53}" type="presParOf" srcId="{265F4679-48CA-4495-BCF7-12D8368F0596}" destId="{420065D5-52B8-4329-8394-3CAF128B5966}" srcOrd="2" destOrd="0" presId="urn:microsoft.com/office/officeart/2005/8/layout/orgChart1"/>
+    <dgm:cxn modelId="{746262EC-3829-43E1-9B8D-F88CDC2834D8}" type="presParOf" srcId="{244695A2-CCC6-4B59-A428-D2E0CC522C34}" destId="{75CDC829-B327-4EFD-AF64-50B9E64C3242}" srcOrd="2" destOrd="0" presId="urn:microsoft.com/office/officeart/2005/8/layout/orgChart1"/>
+    <dgm:cxn modelId="{451EFCC5-9607-498D-BD37-5A6CF43BE723}" type="presParOf" srcId="{244695A2-CCC6-4B59-A428-D2E0CC522C34}" destId="{CCB714B1-01B3-4F61-8DB3-E34143235E8B}" srcOrd="3" destOrd="0" presId="urn:microsoft.com/office/officeart/2005/8/layout/orgChart1"/>
+    <dgm:cxn modelId="{C0325479-9AB5-45ED-B18E-1ABFA544281A}" type="presParOf" srcId="{CCB714B1-01B3-4F61-8DB3-E34143235E8B}" destId="{6B3CACA5-F0A2-491D-ABE4-8B4881973BD3}" srcOrd="0" destOrd="0" presId="urn:microsoft.com/office/officeart/2005/8/layout/orgChart1"/>
+    <dgm:cxn modelId="{56F7ED85-5AC5-476B-AFB9-FD9818981EEF}" type="presParOf" srcId="{6B3CACA5-F0A2-491D-ABE4-8B4881973BD3}" destId="{DF6D266C-C7AB-43B8-8009-D476D0DC1210}" srcOrd="0" destOrd="0" presId="urn:microsoft.com/office/officeart/2005/8/layout/orgChart1"/>
+    <dgm:cxn modelId="{95CE4A9F-01BE-4B38-81D3-F9D78763D077}" type="presParOf" srcId="{6B3CACA5-F0A2-491D-ABE4-8B4881973BD3}" destId="{E1F55106-6283-4404-8FF7-65CC677806BC}" srcOrd="1" destOrd="0" presId="urn:microsoft.com/office/officeart/2005/8/layout/orgChart1"/>
+    <dgm:cxn modelId="{12C8A827-5739-4D70-9EAF-560D475ED5E1}" type="presParOf" srcId="{CCB714B1-01B3-4F61-8DB3-E34143235E8B}" destId="{287E74EB-178C-432D-9159-FEA833F5A8F0}" srcOrd="1" destOrd="0" presId="urn:microsoft.com/office/officeart/2005/8/layout/orgChart1"/>
+    <dgm:cxn modelId="{6FB70A16-D62E-431D-8409-BF799814EADF}" type="presParOf" srcId="{287E74EB-178C-432D-9159-FEA833F5A8F0}" destId="{3672DCB7-EA1B-4C7E-AC8A-641911F94A6C}" srcOrd="0" destOrd="0" presId="urn:microsoft.com/office/officeart/2005/8/layout/orgChart1"/>
+    <dgm:cxn modelId="{C94737A8-57DF-4264-8C50-AEB2487967D0}" type="presParOf" srcId="{287E74EB-178C-432D-9159-FEA833F5A8F0}" destId="{3C4F46D4-B850-4835-A870-373A27E6E340}" srcOrd="1" destOrd="0" presId="urn:microsoft.com/office/officeart/2005/8/layout/orgChart1"/>
+    <dgm:cxn modelId="{84F61343-87BA-4690-9F9C-3F2AD2582480}" type="presParOf" srcId="{3C4F46D4-B850-4835-A870-373A27E6E340}" destId="{DAEC4A35-E70A-4D6B-8938-EDDF46271FE9}" srcOrd="0" destOrd="0" presId="urn:microsoft.com/office/officeart/2005/8/layout/orgChart1"/>
+    <dgm:cxn modelId="{C65CC799-FEBA-4E5D-920A-4072C50261C6}" type="presParOf" srcId="{DAEC4A35-E70A-4D6B-8938-EDDF46271FE9}" destId="{B87C11BE-C2EE-4677-AFC0-C0B5649D6B34}" srcOrd="0" destOrd="0" presId="urn:microsoft.com/office/officeart/2005/8/layout/orgChart1"/>
+    <dgm:cxn modelId="{D0B575E7-0864-4303-9AF3-5E995E85F216}" type="presParOf" srcId="{DAEC4A35-E70A-4D6B-8938-EDDF46271FE9}" destId="{89DC3714-7744-4E8D-976A-2E5ED2B4C922}" srcOrd="1" destOrd="0" presId="urn:microsoft.com/office/officeart/2005/8/layout/orgChart1"/>
+    <dgm:cxn modelId="{F3D34F6C-97C8-42A5-A776-AF6119130F33}" type="presParOf" srcId="{3C4F46D4-B850-4835-A870-373A27E6E340}" destId="{9AD44F18-1C1A-4314-A495-93C1DAE5AFC1}" srcOrd="1" destOrd="0" presId="urn:microsoft.com/office/officeart/2005/8/layout/orgChart1"/>
+    <dgm:cxn modelId="{337CAC0B-1011-489F-99A7-E36E9E46DA6F}" type="presParOf" srcId="{3C4F46D4-B850-4835-A870-373A27E6E340}" destId="{12A47EAE-1E2F-4216-B25E-78B0CAB9FF86}" srcOrd="2" destOrd="0" presId="urn:microsoft.com/office/officeart/2005/8/layout/orgChart1"/>
+    <dgm:cxn modelId="{18868106-29F1-4437-A126-DE8D3D1021ED}" type="presParOf" srcId="{287E74EB-178C-432D-9159-FEA833F5A8F0}" destId="{BE6CB3F6-740D-4548-A5B6-43CFF95925B1}" srcOrd="2" destOrd="0" presId="urn:microsoft.com/office/officeart/2005/8/layout/orgChart1"/>
+    <dgm:cxn modelId="{BEC9986A-A418-48BE-A189-7419A84EC2E3}" type="presParOf" srcId="{287E74EB-178C-432D-9159-FEA833F5A8F0}" destId="{8025C2A3-E38C-43BF-BD86-EE2F873D2AFC}" srcOrd="3" destOrd="0" presId="urn:microsoft.com/office/officeart/2005/8/layout/orgChart1"/>
+    <dgm:cxn modelId="{FC7DCFC1-9CC8-4B56-B27D-03C3130317A7}" type="presParOf" srcId="{8025C2A3-E38C-43BF-BD86-EE2F873D2AFC}" destId="{AD12D2B0-8589-416C-9E00-C91E15718AD7}" srcOrd="0" destOrd="0" presId="urn:microsoft.com/office/officeart/2005/8/layout/orgChart1"/>
+    <dgm:cxn modelId="{199F2361-75C3-4B70-A069-E069BF2A8BAD}" type="presParOf" srcId="{AD12D2B0-8589-416C-9E00-C91E15718AD7}" destId="{680C92F7-C9F9-42F6-97E0-2B983569C42A}" srcOrd="0" destOrd="0" presId="urn:microsoft.com/office/officeart/2005/8/layout/orgChart1"/>
+    <dgm:cxn modelId="{9C085B58-CB5D-4F94-BB4D-764FB7680617}" type="presParOf" srcId="{AD12D2B0-8589-416C-9E00-C91E15718AD7}" destId="{2921B6E8-5659-4156-9851-E344CC29ADEB}" srcOrd="1" destOrd="0" presId="urn:microsoft.com/office/officeart/2005/8/layout/orgChart1"/>
+    <dgm:cxn modelId="{7B4DC72E-5BBE-4B2B-86F3-632D98AB0514}" type="presParOf" srcId="{8025C2A3-E38C-43BF-BD86-EE2F873D2AFC}" destId="{963BF2B5-DB5A-4429-97BA-3D66916B3BB2}" srcOrd="1" destOrd="0" presId="urn:microsoft.com/office/officeart/2005/8/layout/orgChart1"/>
+    <dgm:cxn modelId="{5AC2CC6F-9BF1-446C-973E-40F4B5EBB79E}" type="presParOf" srcId="{8025C2A3-E38C-43BF-BD86-EE2F873D2AFC}" destId="{FE621425-7D91-4EF2-889A-CFE2AE407D2E}" srcOrd="2" destOrd="0" presId="urn:microsoft.com/office/officeart/2005/8/layout/orgChart1"/>
+    <dgm:cxn modelId="{DC4BD703-BA14-4BB1-B0B0-46ED1D916089}" type="presParOf" srcId="{287E74EB-178C-432D-9159-FEA833F5A8F0}" destId="{1DF8BA42-EBA9-40F2-BE47-93A3D48E9AF8}" srcOrd="4" destOrd="0" presId="urn:microsoft.com/office/officeart/2005/8/layout/orgChart1"/>
+    <dgm:cxn modelId="{16906906-18D8-4DE2-A609-DCD0F0CF0E26}" type="presParOf" srcId="{287E74EB-178C-432D-9159-FEA833F5A8F0}" destId="{2CA8571A-3D5C-448D-9A58-FB0930362F52}" srcOrd="5" destOrd="0" presId="urn:microsoft.com/office/officeart/2005/8/layout/orgChart1"/>
+    <dgm:cxn modelId="{00BA1B8E-6765-48C2-A1F0-187F39999260}" type="presParOf" srcId="{2CA8571A-3D5C-448D-9A58-FB0930362F52}" destId="{4A6B1A7F-DE14-4FCB-8A2D-012952D6DAAE}" srcOrd="0" destOrd="0" presId="urn:microsoft.com/office/officeart/2005/8/layout/orgChart1"/>
+    <dgm:cxn modelId="{9A0B1855-8F64-4DCC-9BD0-32B650514644}" type="presParOf" srcId="{4A6B1A7F-DE14-4FCB-8A2D-012952D6DAAE}" destId="{D55C8C55-2E35-4094-9784-A630286E03FB}" srcOrd="0" destOrd="0" presId="urn:microsoft.com/office/officeart/2005/8/layout/orgChart1"/>
+    <dgm:cxn modelId="{8F1BEEC2-2F53-4308-BB1B-0EEA2CAA8B83}" type="presParOf" srcId="{4A6B1A7F-DE14-4FCB-8A2D-012952D6DAAE}" destId="{8308870D-5588-4B12-AB2F-FD108677498F}" srcOrd="1" destOrd="0" presId="urn:microsoft.com/office/officeart/2005/8/layout/orgChart1"/>
+    <dgm:cxn modelId="{CDC0AD14-C83A-4DB5-A0BD-CFED4449073E}" type="presParOf" srcId="{2CA8571A-3D5C-448D-9A58-FB0930362F52}" destId="{B41691D6-60D2-4C0D-9743-B5B29708B972}" srcOrd="1" destOrd="0" presId="urn:microsoft.com/office/officeart/2005/8/layout/orgChart1"/>
+    <dgm:cxn modelId="{C58FD24F-4BD0-471C-8F3C-1E27CD6E225E}" type="presParOf" srcId="{2CA8571A-3D5C-448D-9A58-FB0930362F52}" destId="{F3E40AD2-DFC5-4D93-B41E-9317D586F54A}" srcOrd="2" destOrd="0" presId="urn:microsoft.com/office/officeart/2005/8/layout/orgChart1"/>
+    <dgm:cxn modelId="{B6AF7990-FFDE-4BDB-89D9-45D1FF2A683C}" type="presParOf" srcId="{CCB714B1-01B3-4F61-8DB3-E34143235E8B}" destId="{19F5FEF4-F60F-404E-A058-9B2039F84A90}" srcOrd="2" destOrd="0" presId="urn:microsoft.com/office/officeart/2005/8/layout/orgChart1"/>
+    <dgm:cxn modelId="{D4AD7632-1CEA-4044-B8C2-B2574978E8E9}" type="presParOf" srcId="{244695A2-CCC6-4B59-A428-D2E0CC522C34}" destId="{224E5304-1DF9-41B7-83DF-09DCFAFDD39B}" srcOrd="4" destOrd="0" presId="urn:microsoft.com/office/officeart/2005/8/layout/orgChart1"/>
+    <dgm:cxn modelId="{53CE977D-5873-4A7E-BD8F-795256A291AD}" type="presParOf" srcId="{244695A2-CCC6-4B59-A428-D2E0CC522C34}" destId="{C6E1E553-6FFD-4869-9655-0A890E128870}" srcOrd="5" destOrd="0" presId="urn:microsoft.com/office/officeart/2005/8/layout/orgChart1"/>
+    <dgm:cxn modelId="{3C563DE2-DB9C-4A9D-A8E7-A797B784A5B5}" type="presParOf" srcId="{C6E1E553-6FFD-4869-9655-0A890E128870}" destId="{E4B39779-83DA-4695-832B-7E1364F6DA7E}" srcOrd="0" destOrd="0" presId="urn:microsoft.com/office/officeart/2005/8/layout/orgChart1"/>
+    <dgm:cxn modelId="{53107E0A-CB09-4B3F-B09C-5C5903C9967A}" type="presParOf" srcId="{E4B39779-83DA-4695-832B-7E1364F6DA7E}" destId="{5E3140FD-539E-4EC4-A0C4-E11A1A80DE6B}" srcOrd="0" destOrd="0" presId="urn:microsoft.com/office/officeart/2005/8/layout/orgChart1"/>
+    <dgm:cxn modelId="{D38859CC-8874-440A-ADBB-21129A577472}" type="presParOf" srcId="{E4B39779-83DA-4695-832B-7E1364F6DA7E}" destId="{A7443158-B7D6-43F7-BA3F-CD6D44185C8B}" srcOrd="1" destOrd="0" presId="urn:microsoft.com/office/officeart/2005/8/layout/orgChart1"/>
+    <dgm:cxn modelId="{DD93707C-15E6-40D2-A72C-1E0A06E0633A}" type="presParOf" srcId="{C6E1E553-6FFD-4869-9655-0A890E128870}" destId="{1533F849-6DE0-4231-A5A4-B03B3E1B739C}" srcOrd="1" destOrd="0" presId="urn:microsoft.com/office/officeart/2005/8/layout/orgChart1"/>
+    <dgm:cxn modelId="{7B261533-12E8-4D9C-B7BE-214029DDB8E6}" type="presParOf" srcId="{1533F849-6DE0-4231-A5A4-B03B3E1B739C}" destId="{B40EC6DF-B1B2-4121-8A86-20A312706695}" srcOrd="0" destOrd="0" presId="urn:microsoft.com/office/officeart/2005/8/layout/orgChart1"/>
+    <dgm:cxn modelId="{BB778CC0-49EB-40A5-8E63-D53DACFC4763}" type="presParOf" srcId="{1533F849-6DE0-4231-A5A4-B03B3E1B739C}" destId="{0E25D428-2C02-4CEB-AEA1-074D190D19AE}" srcOrd="1" destOrd="0" presId="urn:microsoft.com/office/officeart/2005/8/layout/orgChart1"/>
+    <dgm:cxn modelId="{BFD0D959-FFE3-4C88-90E6-FA92AFDB554F}" type="presParOf" srcId="{0E25D428-2C02-4CEB-AEA1-074D190D19AE}" destId="{A0F95F8A-01E3-4C95-BD01-F88CB0C93731}" srcOrd="0" destOrd="0" presId="urn:microsoft.com/office/officeart/2005/8/layout/orgChart1"/>
+    <dgm:cxn modelId="{0D5AA69E-4294-4AF7-B6E4-20CFC9794C4B}" type="presParOf" srcId="{A0F95F8A-01E3-4C95-BD01-F88CB0C93731}" destId="{E038BD99-48FB-4E7A-871A-CC214E650FE1}" srcOrd="0" destOrd="0" presId="urn:microsoft.com/office/officeart/2005/8/layout/orgChart1"/>
+    <dgm:cxn modelId="{D161638F-0D25-4482-B868-32B8A4239AA5}" type="presParOf" srcId="{A0F95F8A-01E3-4C95-BD01-F88CB0C93731}" destId="{B821DF09-75C9-4A92-9C5D-64E26DA64611}" srcOrd="1" destOrd="0" presId="urn:microsoft.com/office/officeart/2005/8/layout/orgChart1"/>
+    <dgm:cxn modelId="{FC639400-A714-458B-9657-4D3D14E81439}" type="presParOf" srcId="{0E25D428-2C02-4CEB-AEA1-074D190D19AE}" destId="{D63EDAAE-0061-4E40-8676-572CC3D51B3B}" srcOrd="1" destOrd="0" presId="urn:microsoft.com/office/officeart/2005/8/layout/orgChart1"/>
+    <dgm:cxn modelId="{D4F9F5F5-8871-4577-A0F1-256019BBE1EE}" type="presParOf" srcId="{0E25D428-2C02-4CEB-AEA1-074D190D19AE}" destId="{9BB3FB68-AA63-42F7-8520-69126FAB9B28}" srcOrd="2" destOrd="0" presId="urn:microsoft.com/office/officeart/2005/8/layout/orgChart1"/>
+    <dgm:cxn modelId="{5FBAAEDC-216F-4555-B359-39E1755E372A}" type="presParOf" srcId="{1533F849-6DE0-4231-A5A4-B03B3E1B739C}" destId="{AF86172F-CFD6-4517-B470-6B9123F26B34}" srcOrd="2" destOrd="0" presId="urn:microsoft.com/office/officeart/2005/8/layout/orgChart1"/>
+    <dgm:cxn modelId="{959201E8-42AB-4549-8823-7DF675F78450}" type="presParOf" srcId="{1533F849-6DE0-4231-A5A4-B03B3E1B739C}" destId="{2ACF517D-6EE8-4942-BEBB-62B96CA8EF1D}" srcOrd="3" destOrd="0" presId="urn:microsoft.com/office/officeart/2005/8/layout/orgChart1"/>
+    <dgm:cxn modelId="{73CB3DD0-515A-470F-A02E-F3407A73675E}" type="presParOf" srcId="{2ACF517D-6EE8-4942-BEBB-62B96CA8EF1D}" destId="{28E13375-4341-4BF2-8042-D55E278BC8AB}" srcOrd="0" destOrd="0" presId="urn:microsoft.com/office/officeart/2005/8/layout/orgChart1"/>
+    <dgm:cxn modelId="{68FB8234-812D-4974-B8CD-F36C5A67F526}" type="presParOf" srcId="{28E13375-4341-4BF2-8042-D55E278BC8AB}" destId="{63D5EFC0-CBC6-43E7-BCA7-D38B60291181}" srcOrd="0" destOrd="0" presId="urn:microsoft.com/office/officeart/2005/8/layout/orgChart1"/>
+    <dgm:cxn modelId="{1FF6107A-B57E-4BF0-A2ED-17759BEA7517}" type="presParOf" srcId="{28E13375-4341-4BF2-8042-D55E278BC8AB}" destId="{43DEC97D-8CD4-4B9F-B293-81911FCF22AC}" srcOrd="1" destOrd="0" presId="urn:microsoft.com/office/officeart/2005/8/layout/orgChart1"/>
+    <dgm:cxn modelId="{C556D2DC-C8BC-41D4-A2A0-4B3D2122197E}" type="presParOf" srcId="{2ACF517D-6EE8-4942-BEBB-62B96CA8EF1D}" destId="{BC79FDD1-366D-4012-8C18-FA33549663F5}" srcOrd="1" destOrd="0" presId="urn:microsoft.com/office/officeart/2005/8/layout/orgChart1"/>
+    <dgm:cxn modelId="{17FB5FC1-878C-4638-9E88-65F7300A00C5}" type="presParOf" srcId="{2ACF517D-6EE8-4942-BEBB-62B96CA8EF1D}" destId="{632DBE66-30CB-4FF1-B1F7-F3B6CBCCF944}" srcOrd="2" destOrd="0" presId="urn:microsoft.com/office/officeart/2005/8/layout/orgChart1"/>
+    <dgm:cxn modelId="{ABA1399D-0718-44F6-A340-1FB17010DBA3}" type="presParOf" srcId="{C6E1E553-6FFD-4869-9655-0A890E128870}" destId="{00C80851-88BC-469D-83BB-660B923CCB43}" srcOrd="2" destOrd="0" presId="urn:microsoft.com/office/officeart/2005/8/layout/orgChart1"/>
+    <dgm:cxn modelId="{7F52DE51-41DD-4B89-8B2F-7F02F09E2DB0}" type="presParOf" srcId="{A2280F90-898B-4B14-8E01-16FC3E7D1E04}" destId="{EF6A26DC-58A9-431B-8C1F-E345EB986B7E}" srcOrd="2" destOrd="0" presId="urn:microsoft.com/office/officeart/2005/8/layout/orgChart1"/>
   </dgm:cxnLst>
   <dgm:bg/>
   <dgm:whole/>
   <dgm:extLst>
     <a:ext uri="http://schemas.microsoft.com/office/drawing/2008/diagram">
-      <dsp:dataModelExt xmlns:dsp="http://schemas.microsoft.com/office/drawing/2008/diagram" relId="rId21" minVer="http://schemas.openxmlformats.org/drawingml/2006/diagram"/>
+      <dsp:dataModelExt xmlns:dsp="http://schemas.microsoft.com/office/drawing/2008/diagram" relId="rId22" minVer="http://schemas.openxmlformats.org/drawingml/2006/diagram"/>
     </a:ext>
   </dgm:extLst>
 </dgm:dataModel>
@@ -14744,7 +14925,7 @@
         </a:bodyPr>
         <a:lstStyle/>
         <a:p>
-          <a:pPr marL="0" lvl="0" indent="0" algn="ctr" defTabSz="444500">
+          <a:pPr lvl="0" algn="ctr" defTabSz="444500">
             <a:lnSpc>
               <a:spcPct val="90000"/>
             </a:lnSpc>
@@ -14754,7 +14935,6 @@
             <a:spcAft>
               <a:spcPct val="35000"/>
             </a:spcAft>
-            <a:buNone/>
           </a:pPr>
           <a:r>
             <a:rPr lang="en-US" sz="1000" kern="1200"/>
@@ -14824,7 +15004,7 @@
         </a:bodyPr>
         <a:lstStyle/>
         <a:p>
-          <a:pPr marL="0" lvl="0" indent="0" algn="ctr" defTabSz="444500">
+          <a:pPr lvl="0" algn="ctr" defTabSz="444500">
             <a:lnSpc>
               <a:spcPct val="90000"/>
             </a:lnSpc>
@@ -14834,7 +15014,6 @@
             <a:spcAft>
               <a:spcPct val="35000"/>
             </a:spcAft>
-            <a:buNone/>
           </a:pPr>
           <a:r>
             <a:rPr lang="en-US" sz="1000" kern="1200"/>
@@ -14904,7 +15083,7 @@
         </a:bodyPr>
         <a:lstStyle/>
         <a:p>
-          <a:pPr marL="0" lvl="0" indent="0" algn="ctr" defTabSz="444500">
+          <a:pPr lvl="0" algn="ctr" defTabSz="444500">
             <a:lnSpc>
               <a:spcPct val="90000"/>
             </a:lnSpc>
@@ -14914,7 +15093,6 @@
             <a:spcAft>
               <a:spcPct val="35000"/>
             </a:spcAft>
-            <a:buNone/>
           </a:pPr>
           <a:r>
             <a:rPr lang="en-US" sz="1000" kern="1200"/>
@@ -14984,7 +15162,7 @@
         </a:bodyPr>
         <a:lstStyle/>
         <a:p>
-          <a:pPr marL="0" lvl="0" indent="0" algn="ctr" defTabSz="444500">
+          <a:pPr lvl="0" algn="ctr" defTabSz="444500">
             <a:lnSpc>
               <a:spcPct val="90000"/>
             </a:lnSpc>
@@ -14994,7 +15172,6 @@
             <a:spcAft>
               <a:spcPct val="35000"/>
             </a:spcAft>
-            <a:buNone/>
           </a:pPr>
           <a:r>
             <a:rPr lang="en-US" sz="1000" kern="1200"/>
@@ -15064,7 +15241,7 @@
         </a:bodyPr>
         <a:lstStyle/>
         <a:p>
-          <a:pPr marL="0" lvl="0" indent="0" algn="ctr" defTabSz="444500">
+          <a:pPr lvl="0" algn="ctr" defTabSz="444500">
             <a:lnSpc>
               <a:spcPct val="90000"/>
             </a:lnSpc>
@@ -15074,7 +15251,6 @@
             <a:spcAft>
               <a:spcPct val="35000"/>
             </a:spcAft>
-            <a:buNone/>
           </a:pPr>
           <a:r>
             <a:rPr lang="en-US" sz="1000" kern="1200"/>
@@ -15144,7 +15320,7 @@
         </a:bodyPr>
         <a:lstStyle/>
         <a:p>
-          <a:pPr marL="0" lvl="0" indent="0" algn="ctr" defTabSz="444500">
+          <a:pPr lvl="0" algn="ctr" defTabSz="444500">
             <a:lnSpc>
               <a:spcPct val="90000"/>
             </a:lnSpc>
@@ -15154,7 +15330,6 @@
             <a:spcAft>
               <a:spcPct val="35000"/>
             </a:spcAft>
-            <a:buNone/>
           </a:pPr>
           <a:r>
             <a:rPr lang="en-US" sz="1000" kern="1200"/>
@@ -15224,7 +15399,7 @@
         </a:bodyPr>
         <a:lstStyle/>
         <a:p>
-          <a:pPr marL="0" lvl="0" indent="0" algn="ctr" defTabSz="444500">
+          <a:pPr lvl="0" algn="ctr" defTabSz="444500">
             <a:lnSpc>
               <a:spcPct val="90000"/>
             </a:lnSpc>
@@ -15234,7 +15409,6 @@
             <a:spcAft>
               <a:spcPct val="35000"/>
             </a:spcAft>
-            <a:buNone/>
           </a:pPr>
           <a:r>
             <a:rPr lang="en-US" sz="1000" kern="1200"/>
@@ -15304,7 +15478,7 @@
         </a:bodyPr>
         <a:lstStyle/>
         <a:p>
-          <a:pPr marL="0" lvl="0" indent="0" algn="ctr" defTabSz="444500">
+          <a:pPr lvl="0" algn="ctr" defTabSz="444500">
             <a:lnSpc>
               <a:spcPct val="90000"/>
             </a:lnSpc>
@@ -15314,7 +15488,6 @@
             <a:spcAft>
               <a:spcPct val="35000"/>
             </a:spcAft>
-            <a:buNone/>
           </a:pPr>
           <a:r>
             <a:rPr lang="en-US" sz="1000" kern="1200"/>
@@ -15384,7 +15557,7 @@
         </a:bodyPr>
         <a:lstStyle/>
         <a:p>
-          <a:pPr marL="0" lvl="0" indent="0" algn="ctr" defTabSz="444500">
+          <a:pPr lvl="0" algn="ctr" defTabSz="444500">
             <a:lnSpc>
               <a:spcPct val="90000"/>
             </a:lnSpc>
@@ -15394,7 +15567,6 @@
             <a:spcAft>
               <a:spcPct val="35000"/>
             </a:spcAft>
-            <a:buNone/>
           </a:pPr>
           <a:r>
             <a:rPr lang="en-US" sz="1000" kern="1200"/>
@@ -15464,7 +15636,7 @@
         </a:bodyPr>
         <a:lstStyle/>
         <a:p>
-          <a:pPr marL="0" lvl="0" indent="0" algn="ctr" defTabSz="444500">
+          <a:pPr lvl="0" algn="ctr" defTabSz="444500">
             <a:lnSpc>
               <a:spcPct val="90000"/>
             </a:lnSpc>
@@ -15474,7 +15646,6 @@
             <a:spcAft>
               <a:spcPct val="35000"/>
             </a:spcAft>
-            <a:buNone/>
           </a:pPr>
           <a:r>
             <a:rPr lang="en-US" sz="1000" kern="1200"/>
@@ -17938,7 +18109,7 @@
 </file>
 
 <file path=customXml/itemProps1.xml><?xml version="1.0" encoding="utf-8"?>
-<ds:datastoreItem xmlns:ds="http://schemas.openxmlformats.org/officeDocument/2006/customXml" ds:itemID="{3FD34C9E-B683-46A3-ACF0-27A514569731}">
+<ds:datastoreItem xmlns:ds="http://schemas.openxmlformats.org/officeDocument/2006/customXml" ds:itemID="{0F57DEF2-4692-4704-A8EA-E1473B40B7EC}">
   <ds:schemaRefs>
     <ds:schemaRef ds:uri="http://schemas.openxmlformats.org/officeDocument/2006/bibliography"/>
   </ds:schemaRefs>

</xml_diff>